<commit_message>
Update project report (gitflow part)
</commit_message>
<xml_diff>
--- a/docs/ProjectReport/ProjectReport.docx
+++ b/docs/ProjectReport/ProjectReport.docx
@@ -323,31 +323,7 @@
           <w:highlight w:val="yellow"/>
           <w:lang w:val="en-US"/>
         </w:rPr>
-        <w:t xml:space="preserve">CHEONG, Hon </w:t>
-      </w:r>
-      <w:proofErr w:type="spellStart"/>
-      <w:r>
-        <w:rPr>
-          <w:rFonts w:ascii="Helvetica Neue" w:hAnsi="Helvetica Neue" w:cstheme="minorHAnsi"/>
-          <w:color w:val="FF0000"/>
-          <w:sz w:val="28"/>
-          <w:szCs w:val="28"/>
-          <w:highlight w:val="yellow"/>
-          <w:lang w:val="en-US"/>
-        </w:rPr>
-        <w:t>Khuin</w:t>
-      </w:r>
-      <w:proofErr w:type="spellEnd"/>
-      <w:r>
-        <w:rPr>
-          <w:rFonts w:ascii="Helvetica Neue" w:hAnsi="Helvetica Neue" w:cstheme="minorHAnsi"/>
-          <w:color w:val="FF0000"/>
-          <w:sz w:val="28"/>
-          <w:szCs w:val="28"/>
-          <w:highlight w:val="yellow"/>
-          <w:lang w:val="en-US"/>
-        </w:rPr>
-        <w:t xml:space="preserve"> Jonathan (s3642842)</w:t>
+        <w:t>CHEONG, Hon Khuin Jonathan (s3642842)</w:t>
       </w:r>
       <w:r>
         <w:rPr>
@@ -556,27 +532,7 @@
           <w:sz w:val="26"/>
           <w:szCs w:val="26"/>
         </w:rPr>
-        <w:t xml:space="preserve">As a customer, you are able to not only book a time for the service you want, but also choose the person from the business who is working at that time. This makes the experience of rebooking the same person who cut your hair, did your dental </w:t>
-      </w:r>
-      <w:proofErr w:type="spellStart"/>
-      <w:r>
-        <w:rPr>
-          <w:rFonts w:ascii="Helvetica Neue" w:eastAsia="Times New Roman" w:hAnsi="Helvetica Neue" w:cstheme="minorHAnsi"/>
-          <w:color w:val="333333"/>
-          <w:sz w:val="26"/>
-          <w:szCs w:val="26"/>
-        </w:rPr>
-        <w:t>checkup</w:t>
-      </w:r>
-      <w:proofErr w:type="spellEnd"/>
-      <w:r>
-        <w:rPr>
-          <w:rFonts w:ascii="Helvetica Neue" w:eastAsia="Times New Roman" w:hAnsi="Helvetica Neue" w:cstheme="minorHAnsi"/>
-          <w:color w:val="333333"/>
-          <w:sz w:val="26"/>
-          <w:szCs w:val="26"/>
-        </w:rPr>
-        <w:t xml:space="preserve"> or provided assistance at your favourite retail store.</w:t>
+        <w:t>As a customer, you are able to not only book a time for the service you want, but also choose the person from the business who is working at that time. This makes the experience of rebooking the same person who cut your hair, did your dental checkup or provided assistance at your favourite retail store.</w:t>
       </w:r>
     </w:p>
     <w:p>
@@ -618,27 +574,7 @@
           <w:sz w:val="26"/>
           <w:szCs w:val="26"/>
         </w:rPr>
-        <w:t xml:space="preserve">This platform provides exposure to businesses, customers a </w:t>
-      </w:r>
-      <w:proofErr w:type="gramStart"/>
-      <w:r>
-        <w:rPr>
-          <w:rFonts w:ascii="Helvetica Neue" w:eastAsia="Times New Roman" w:hAnsi="Helvetica Neue" w:cstheme="minorHAnsi"/>
-          <w:color w:val="333333"/>
-          <w:sz w:val="26"/>
-          <w:szCs w:val="26"/>
-        </w:rPr>
-        <w:t>hassle free</w:t>
-      </w:r>
-      <w:proofErr w:type="gramEnd"/>
-      <w:r>
-        <w:rPr>
-          <w:rFonts w:ascii="Helvetica Neue" w:eastAsia="Times New Roman" w:hAnsi="Helvetica Neue" w:cstheme="minorHAnsi"/>
-          <w:color w:val="333333"/>
-          <w:sz w:val="26"/>
-          <w:szCs w:val="26"/>
-        </w:rPr>
-        <w:t xml:space="preserve"> online experience and workers to better manage their time.</w:t>
+        <w:t>This platform provides exposure to businesses, customers a hassle free online experience and workers to better manage their time.</w:t>
       </w:r>
     </w:p>
     <w:p>
@@ -862,27 +798,7 @@
           <w:sz w:val="26"/>
           <w:szCs w:val="26"/>
         </w:rPr>
-        <w:t xml:space="preserve">end application, namely, services, repositories and models. Our application has models such as Person, </w:t>
-      </w:r>
-      <w:proofErr w:type="spellStart"/>
-      <w:r>
-        <w:rPr>
-          <w:rFonts w:ascii="Helvetica Neue" w:eastAsia="Times New Roman" w:hAnsi="Helvetica Neue" w:cstheme="minorHAnsi"/>
-          <w:color w:val="333333"/>
-          <w:sz w:val="26"/>
-          <w:szCs w:val="26"/>
-        </w:rPr>
-        <w:t>WorkerSchedule</w:t>
-      </w:r>
-      <w:proofErr w:type="spellEnd"/>
-      <w:r>
-        <w:rPr>
-          <w:rFonts w:ascii="Helvetica Neue" w:eastAsia="Times New Roman" w:hAnsi="Helvetica Neue" w:cstheme="minorHAnsi"/>
-          <w:color w:val="333333"/>
-          <w:sz w:val="26"/>
-          <w:szCs w:val="26"/>
-        </w:rPr>
-        <w:t xml:space="preserve">, and Business, each of which correspond to a table in the database. </w:t>
+        <w:t xml:space="preserve">end application, namely, services, repositories and models. Our application has models such as Person, WorkerSchedule, and Business, each of which correspond to a table in the database. </w:t>
       </w:r>
     </w:p>
     <w:p>
@@ -1540,7 +1456,6 @@
           <w:szCs w:val="44"/>
         </w:rPr>
       </w:pPr>
-      <w:proofErr w:type="spellStart"/>
       <w:r>
         <w:rPr>
           <w:rFonts w:ascii="Helvetica Neue" w:eastAsia="Times New Roman" w:hAnsi="Helvetica Neue" w:cstheme="minorHAnsi"/>
@@ -1551,10 +1466,1076 @@
           <w:szCs w:val="44"/>
         </w:rPr>
         <w:lastRenderedPageBreak/>
-        <w:t>Gitflow</w:t>
-      </w:r>
-      <w:proofErr w:type="spellEnd"/>
-      <w:r>
+        <w:t>Gitflow Organisation</w:t>
+      </w:r>
+    </w:p>
+    <w:p>
+      <w:pPr>
+        <w:shd w:val="clear" w:color="auto" w:fill="FFFFFF"/>
+        <w:spacing w:before="100" w:beforeAutospacing="1" w:after="100" w:afterAutospacing="1" w:line="276" w:lineRule="auto"/>
+        <w:rPr>
+          <w:rFonts w:ascii="Helvetica Neue" w:eastAsia="Times New Roman" w:hAnsi="Helvetica Neue" w:cstheme="minorHAnsi"/>
+          <w:color w:val="333333"/>
+          <w:sz w:val="26"/>
+          <w:szCs w:val="26"/>
+        </w:rPr>
+      </w:pPr>
+      <w:r>
+        <w:rPr>
+          <w:rFonts w:ascii="Helvetica Neue" w:eastAsia="Times New Roman" w:hAnsi="Helvetica Neue" w:cstheme="minorHAnsi"/>
+          <w:color w:val="333333"/>
+          <w:sz w:val="26"/>
+          <w:szCs w:val="26"/>
+        </w:rPr>
+        <w:t xml:space="preserve">We have used the following types </w:t>
+      </w:r>
+      <w:r>
+        <w:rPr>
+          <w:rFonts w:ascii="Helvetica Neue" w:eastAsia="Times New Roman" w:hAnsi="Helvetica Neue" w:cstheme="minorHAnsi"/>
+          <w:color w:val="333333"/>
+          <w:sz w:val="26"/>
+          <w:szCs w:val="26"/>
+        </w:rPr>
+        <w:t>of branches:</w:t>
+      </w:r>
+    </w:p>
+    <w:p>
+      <w:pPr>
+        <w:pStyle w:val="ListParagraph"/>
+        <w:numPr>
+          <w:ilvl w:val="0"/>
+          <w:numId w:val="3"/>
+        </w:numPr>
+        <w:shd w:val="clear" w:color="auto" w:fill="FFFFFF"/>
+        <w:spacing w:before="100" w:beforeAutospacing="1" w:after="100" w:afterAutospacing="1" w:line="276" w:lineRule="auto"/>
+        <w:rPr>
+          <w:rFonts w:ascii="Helvetica Neue" w:eastAsia="Times New Roman" w:hAnsi="Helvetica Neue" w:cstheme="minorHAnsi"/>
+          <w:color w:val="333333"/>
+          <w:sz w:val="26"/>
+          <w:szCs w:val="26"/>
+        </w:rPr>
+      </w:pPr>
+      <w:r>
+        <w:rPr>
+          <w:rFonts w:ascii="Helvetica Neue" w:eastAsia="Times New Roman" w:hAnsi="Helvetica Neue" w:cstheme="minorHAnsi"/>
+          <w:color w:val="333333"/>
+          <w:sz w:val="26"/>
+          <w:szCs w:val="26"/>
+        </w:rPr>
+        <w:t>master</w:t>
+      </w:r>
+    </w:p>
+    <w:p>
+      <w:pPr>
+        <w:pStyle w:val="ListParagraph"/>
+        <w:numPr>
+          <w:ilvl w:val="0"/>
+          <w:numId w:val="3"/>
+        </w:numPr>
+        <w:shd w:val="clear" w:color="auto" w:fill="FFFFFF"/>
+        <w:spacing w:before="100" w:beforeAutospacing="1" w:after="100" w:afterAutospacing="1" w:line="276" w:lineRule="auto"/>
+        <w:rPr>
+          <w:rFonts w:ascii="Helvetica Neue" w:eastAsia="Times New Roman" w:hAnsi="Helvetica Neue" w:cstheme="minorHAnsi"/>
+          <w:color w:val="333333"/>
+          <w:sz w:val="26"/>
+          <w:szCs w:val="26"/>
+        </w:rPr>
+      </w:pPr>
+      <w:r>
+        <w:rPr>
+          <w:rFonts w:ascii="Helvetica Neue" w:eastAsia="Times New Roman" w:hAnsi="Helvetica Neue" w:cstheme="minorHAnsi"/>
+          <w:color w:val="333333"/>
+          <w:sz w:val="26"/>
+          <w:szCs w:val="26"/>
+        </w:rPr>
+        <w:t>de</w:t>
+      </w:r>
+      <w:r>
+        <w:rPr>
+          <w:rFonts w:ascii="Helvetica Neue" w:eastAsia="Times New Roman" w:hAnsi="Helvetica Neue" w:cstheme="minorHAnsi"/>
+          <w:color w:val="333333"/>
+          <w:sz w:val="26"/>
+          <w:szCs w:val="26"/>
+        </w:rPr>
+        <w:t>velopment</w:t>
+      </w:r>
+    </w:p>
+    <w:p>
+      <w:pPr>
+        <w:pStyle w:val="ListParagraph"/>
+        <w:numPr>
+          <w:ilvl w:val="0"/>
+          <w:numId w:val="3"/>
+        </w:numPr>
+        <w:shd w:val="clear" w:color="auto" w:fill="FFFFFF"/>
+        <w:spacing w:before="100" w:beforeAutospacing="1" w:after="100" w:afterAutospacing="1" w:line="276" w:lineRule="auto"/>
+        <w:rPr>
+          <w:rFonts w:ascii="Helvetica Neue" w:eastAsia="Times New Roman" w:hAnsi="Helvetica Neue" w:cstheme="minorHAnsi"/>
+          <w:color w:val="333333"/>
+          <w:sz w:val="26"/>
+          <w:szCs w:val="26"/>
+        </w:rPr>
+      </w:pPr>
+      <w:r>
+        <w:rPr>
+          <w:rFonts w:ascii="Helvetica Neue" w:eastAsia="Times New Roman" w:hAnsi="Helvetica Neue" w:cstheme="minorHAnsi"/>
+          <w:color w:val="333333"/>
+          <w:sz w:val="26"/>
+          <w:szCs w:val="26"/>
+        </w:rPr>
+        <w:t>feature (e.g., feature/US#1_customer)</w:t>
+      </w:r>
+    </w:p>
+    <w:p>
+      <w:pPr>
+        <w:pStyle w:val="ListParagraph"/>
+        <w:numPr>
+          <w:ilvl w:val="0"/>
+          <w:numId w:val="3"/>
+        </w:numPr>
+        <w:shd w:val="clear" w:color="auto" w:fill="FFFFFF"/>
+        <w:spacing w:before="100" w:beforeAutospacing="1" w:after="100" w:afterAutospacing="1" w:line="276" w:lineRule="auto"/>
+        <w:rPr>
+          <w:rFonts w:ascii="Helvetica Neue" w:eastAsia="Times New Roman" w:hAnsi="Helvetica Neue" w:cstheme="minorHAnsi"/>
+          <w:color w:val="333333"/>
+          <w:sz w:val="26"/>
+          <w:szCs w:val="26"/>
+        </w:rPr>
+      </w:pPr>
+      <w:r>
+        <w:rPr>
+          <w:rFonts w:ascii="Helvetica Neue" w:eastAsia="Times New Roman" w:hAnsi="Helvetica Neue" w:cstheme="minorHAnsi"/>
+          <w:color w:val="333333"/>
+          <w:sz w:val="26"/>
+          <w:szCs w:val="26"/>
+        </w:rPr>
+        <w:t>release (e.g., release/milestone</w:t>
+      </w:r>
+      <w:r>
+        <w:rPr>
+          <w:rFonts w:ascii="Helvetica Neue" w:eastAsia="Times New Roman" w:hAnsi="Helvetica Neue" w:cstheme="minorHAnsi"/>
+          <w:color w:val="333333"/>
+          <w:sz w:val="26"/>
+          <w:szCs w:val="26"/>
+        </w:rPr>
+        <w:t>3</w:t>
+      </w:r>
+      <w:r>
+        <w:rPr>
+          <w:rFonts w:ascii="Helvetica Neue" w:eastAsia="Times New Roman" w:hAnsi="Helvetica Neue" w:cstheme="minorHAnsi"/>
+          <w:color w:val="333333"/>
+          <w:sz w:val="26"/>
+          <w:szCs w:val="26"/>
+        </w:rPr>
+        <w:t>)</w:t>
+      </w:r>
+    </w:p>
+    <w:p>
+      <w:pPr>
+        <w:shd w:val="clear" w:color="auto" w:fill="FFFFFF"/>
+        <w:spacing w:before="100" w:beforeAutospacing="1" w:after="100" w:afterAutospacing="1" w:line="276" w:lineRule="auto"/>
+        <w:rPr>
+          <w:rFonts w:ascii="Helvetica Neue" w:eastAsia="Times New Roman" w:hAnsi="Helvetica Neue" w:cstheme="minorHAnsi"/>
+          <w:color w:val="333333"/>
+          <w:sz w:val="26"/>
+          <w:szCs w:val="26"/>
+        </w:rPr>
+      </w:pPr>
+      <w:r>
+        <w:rPr>
+          <w:rFonts w:ascii="Helvetica Neue" w:eastAsia="Times New Roman" w:hAnsi="Helvetica Neue" w:cstheme="minorHAnsi"/>
+          <w:color w:val="333333"/>
+          <w:sz w:val="26"/>
+          <w:szCs w:val="26"/>
+        </w:rPr>
+        <w:t>A</w:t>
+      </w:r>
+      <w:r>
+        <w:rPr>
+          <w:rFonts w:ascii="Helvetica Neue" w:eastAsia="Times New Roman" w:hAnsi="Helvetica Neue" w:cstheme="minorHAnsi"/>
+          <w:color w:val="333333"/>
+          <w:sz w:val="26"/>
+          <w:szCs w:val="26"/>
+        </w:rPr>
+        <w:t xml:space="preserve"> feature branch is used to implement </w:t>
+      </w:r>
+      <w:r>
+        <w:rPr>
+          <w:rFonts w:ascii="Helvetica Neue" w:eastAsia="Times New Roman" w:hAnsi="Helvetica Neue" w:cstheme="minorHAnsi"/>
+          <w:color w:val="333333"/>
+          <w:sz w:val="26"/>
+          <w:szCs w:val="26"/>
+        </w:rPr>
+        <w:t>each</w:t>
+      </w:r>
+      <w:r>
+        <w:rPr>
+          <w:rFonts w:ascii="Helvetica Neue" w:eastAsia="Times New Roman" w:hAnsi="Helvetica Neue" w:cstheme="minorHAnsi"/>
+          <w:color w:val="333333"/>
+          <w:sz w:val="26"/>
+          <w:szCs w:val="26"/>
+        </w:rPr>
+        <w:t xml:space="preserve"> user story and is active only during</w:t>
+      </w:r>
+      <w:r>
+        <w:rPr>
+          <w:rFonts w:ascii="Helvetica Neue" w:eastAsia="Times New Roman" w:hAnsi="Helvetica Neue" w:cstheme="minorHAnsi"/>
+          <w:color w:val="333333"/>
+          <w:sz w:val="26"/>
+          <w:szCs w:val="26"/>
+        </w:rPr>
+        <w:t xml:space="preserve"> the</w:t>
+      </w:r>
+      <w:r>
+        <w:rPr>
+          <w:rFonts w:ascii="Helvetica Neue" w:eastAsia="Times New Roman" w:hAnsi="Helvetica Neue" w:cstheme="minorHAnsi"/>
+          <w:color w:val="333333"/>
+          <w:sz w:val="26"/>
+          <w:szCs w:val="26"/>
+        </w:rPr>
+        <w:t xml:space="preserve"> implementation. </w:t>
+      </w:r>
+      <w:r>
+        <w:rPr>
+          <w:rFonts w:ascii="Helvetica Neue" w:eastAsia="Times New Roman" w:hAnsi="Helvetica Neue" w:cstheme="minorHAnsi"/>
+          <w:color w:val="333333"/>
+          <w:sz w:val="26"/>
+          <w:szCs w:val="26"/>
+        </w:rPr>
+        <w:t xml:space="preserve">It is based </w:t>
+      </w:r>
+      <w:r>
+        <w:rPr>
+          <w:rFonts w:ascii="Helvetica Neue" w:eastAsia="Times New Roman" w:hAnsi="Helvetica Neue" w:cstheme="minorHAnsi"/>
+          <w:color w:val="333333"/>
+          <w:sz w:val="26"/>
+          <w:szCs w:val="26"/>
+        </w:rPr>
+        <w:t>off</w:t>
+      </w:r>
+      <w:r>
+        <w:rPr>
+          <w:rFonts w:ascii="Helvetica Neue" w:eastAsia="Times New Roman" w:hAnsi="Helvetica Neue" w:cstheme="minorHAnsi"/>
+          <w:color w:val="333333"/>
+          <w:sz w:val="26"/>
+          <w:szCs w:val="26"/>
+        </w:rPr>
+        <w:t xml:space="preserve"> development</w:t>
+      </w:r>
+      <w:r>
+        <w:rPr>
+          <w:rFonts w:ascii="Helvetica Neue" w:eastAsia="Times New Roman" w:hAnsi="Helvetica Neue" w:cstheme="minorHAnsi"/>
+          <w:color w:val="333333"/>
+          <w:sz w:val="26"/>
+          <w:szCs w:val="26"/>
+        </w:rPr>
+        <w:t xml:space="preserve"> </w:t>
+      </w:r>
+      <w:r>
+        <w:rPr>
+          <w:rFonts w:ascii="Helvetica Neue" w:eastAsia="Times New Roman" w:hAnsi="Helvetica Neue" w:cstheme="minorHAnsi"/>
+          <w:color w:val="333333"/>
+          <w:sz w:val="26"/>
+          <w:szCs w:val="26"/>
+        </w:rPr>
+        <w:t>and merged into development u</w:t>
+      </w:r>
+      <w:r>
+        <w:rPr>
+          <w:rFonts w:ascii="Helvetica Neue" w:eastAsia="Times New Roman" w:hAnsi="Helvetica Neue" w:cstheme="minorHAnsi"/>
+          <w:color w:val="333333"/>
+          <w:sz w:val="26"/>
+          <w:szCs w:val="26"/>
+        </w:rPr>
+        <w:t xml:space="preserve">pon the completion </w:t>
+      </w:r>
+      <w:r>
+        <w:rPr>
+          <w:rFonts w:ascii="Helvetica Neue" w:eastAsia="Times New Roman" w:hAnsi="Helvetica Neue" w:cstheme="minorHAnsi"/>
+          <w:color w:val="333333"/>
+          <w:sz w:val="26"/>
+          <w:szCs w:val="26"/>
+        </w:rPr>
+        <w:t xml:space="preserve">of the </w:t>
+      </w:r>
+      <w:r>
+        <w:rPr>
+          <w:rFonts w:ascii="Helvetica Neue" w:eastAsia="Times New Roman" w:hAnsi="Helvetica Neue" w:cstheme="minorHAnsi"/>
+          <w:color w:val="333333"/>
+          <w:sz w:val="26"/>
+          <w:szCs w:val="26"/>
+        </w:rPr>
+        <w:t xml:space="preserve">feature </w:t>
+      </w:r>
+      <w:r>
+        <w:rPr>
+          <w:rFonts w:ascii="Helvetica Neue" w:eastAsia="Times New Roman" w:hAnsi="Helvetica Neue" w:cstheme="minorHAnsi"/>
+          <w:color w:val="333333"/>
+          <w:sz w:val="26"/>
+          <w:szCs w:val="26"/>
+        </w:rPr>
+        <w:t>implementation</w:t>
+      </w:r>
+      <w:r>
+        <w:rPr>
+          <w:rFonts w:ascii="Helvetica Neue" w:eastAsia="Times New Roman" w:hAnsi="Helvetica Neue" w:cstheme="minorHAnsi"/>
+          <w:color w:val="333333"/>
+          <w:sz w:val="26"/>
+          <w:szCs w:val="26"/>
+        </w:rPr>
+        <w:t xml:space="preserve">. </w:t>
+      </w:r>
+      <w:r>
+        <w:rPr>
+          <w:rFonts w:ascii="Helvetica Neue" w:eastAsia="Times New Roman" w:hAnsi="Helvetica Neue" w:cstheme="minorHAnsi"/>
+          <w:color w:val="333333"/>
+          <w:sz w:val="26"/>
+          <w:szCs w:val="26"/>
+        </w:rPr>
+        <w:t xml:space="preserve">The development </w:t>
+      </w:r>
+      <w:r>
+        <w:rPr>
+          <w:rFonts w:ascii="Helvetica Neue" w:eastAsia="Times New Roman" w:hAnsi="Helvetica Neue" w:cstheme="minorHAnsi"/>
+          <w:color w:val="333333"/>
+          <w:sz w:val="26"/>
+          <w:szCs w:val="26"/>
+        </w:rPr>
+        <w:t>branch was</w:t>
+      </w:r>
+      <w:r>
+        <w:rPr>
+          <w:rFonts w:ascii="Helvetica Neue" w:eastAsia="Times New Roman" w:hAnsi="Helvetica Neue" w:cstheme="minorHAnsi"/>
+          <w:color w:val="333333"/>
+          <w:sz w:val="26"/>
+          <w:szCs w:val="26"/>
+        </w:rPr>
+        <w:t xml:space="preserve"> merged into master when a working product </w:t>
+      </w:r>
+      <w:r>
+        <w:rPr>
+          <w:rFonts w:ascii="Helvetica Neue" w:eastAsia="Times New Roman" w:hAnsi="Helvetica Neue" w:cstheme="minorHAnsi"/>
+          <w:color w:val="333333"/>
+          <w:sz w:val="26"/>
+          <w:szCs w:val="26"/>
+        </w:rPr>
+        <w:t>was</w:t>
+      </w:r>
+      <w:r>
+        <w:rPr>
+          <w:rFonts w:ascii="Helvetica Neue" w:eastAsia="Times New Roman" w:hAnsi="Helvetica Neue" w:cstheme="minorHAnsi"/>
+          <w:color w:val="333333"/>
+          <w:sz w:val="26"/>
+          <w:szCs w:val="26"/>
+        </w:rPr>
+        <w:t xml:space="preserve"> completed at the end of a Sprint 4.</w:t>
+      </w:r>
+    </w:p>
+    <w:p>
+      <w:pPr>
+        <w:shd w:val="clear" w:color="auto" w:fill="FFFFFF"/>
+        <w:spacing w:before="100" w:beforeAutospacing="1" w:after="100" w:afterAutospacing="1" w:line="276" w:lineRule="auto"/>
+        <w:rPr>
+          <w:rFonts w:ascii="Helvetica Neue" w:eastAsia="Times New Roman" w:hAnsi="Helvetica Neue" w:cstheme="minorHAnsi"/>
+          <w:color w:val="333333"/>
+          <w:sz w:val="26"/>
+          <w:szCs w:val="26"/>
+        </w:rPr>
+      </w:pPr>
+      <w:r>
+        <w:rPr>
+          <w:rFonts w:ascii="Helvetica Neue" w:eastAsia="Times New Roman" w:hAnsi="Helvetica Neue" w:cstheme="minorHAnsi"/>
+          <w:color w:val="333333"/>
+          <w:sz w:val="26"/>
+          <w:szCs w:val="26"/>
+        </w:rPr>
+        <w:t xml:space="preserve">Normally one </w:t>
+      </w:r>
+      <w:r>
+        <w:rPr>
+          <w:rFonts w:ascii="Helvetica Neue" w:eastAsia="Times New Roman" w:hAnsi="Helvetica Neue" w:cstheme="minorHAnsi"/>
+          <w:color w:val="333333"/>
+          <w:sz w:val="26"/>
+          <w:szCs w:val="26"/>
+        </w:rPr>
+        <w:t xml:space="preserve">release branch </w:t>
+      </w:r>
+      <w:r>
+        <w:rPr>
+          <w:rFonts w:ascii="Helvetica Neue" w:eastAsia="Times New Roman" w:hAnsi="Helvetica Neue" w:cstheme="minorHAnsi"/>
+          <w:color w:val="333333"/>
+          <w:sz w:val="26"/>
+          <w:szCs w:val="26"/>
+        </w:rPr>
+        <w:t xml:space="preserve">would </w:t>
+      </w:r>
+      <w:r>
+        <w:rPr>
+          <w:rFonts w:ascii="Helvetica Neue" w:eastAsia="Times New Roman" w:hAnsi="Helvetica Neue" w:cstheme="minorHAnsi"/>
+          <w:color w:val="333333"/>
+          <w:sz w:val="26"/>
+          <w:szCs w:val="26"/>
+        </w:rPr>
+        <w:t xml:space="preserve">then be </w:t>
+      </w:r>
+      <w:r>
+        <w:rPr>
+          <w:rFonts w:ascii="Helvetica Neue" w:eastAsia="Times New Roman" w:hAnsi="Helvetica Neue" w:cstheme="minorHAnsi"/>
+          <w:color w:val="333333"/>
+          <w:sz w:val="26"/>
+          <w:szCs w:val="26"/>
+        </w:rPr>
+        <w:t>created</w:t>
+      </w:r>
+      <w:r>
+        <w:rPr>
+          <w:rFonts w:ascii="Helvetica Neue" w:eastAsia="Times New Roman" w:hAnsi="Helvetica Neue" w:cstheme="minorHAnsi"/>
+          <w:color w:val="333333"/>
+          <w:sz w:val="26"/>
+          <w:szCs w:val="26"/>
+        </w:rPr>
+        <w:t>, however, w</w:t>
+      </w:r>
+      <w:r>
+        <w:rPr>
+          <w:rFonts w:ascii="Helvetica Neue" w:eastAsia="Times New Roman" w:hAnsi="Helvetica Neue" w:cstheme="minorHAnsi"/>
+          <w:color w:val="333333"/>
+          <w:sz w:val="26"/>
+          <w:szCs w:val="26"/>
+        </w:rPr>
+        <w:t xml:space="preserve">e have two </w:t>
+      </w:r>
+      <w:r>
+        <w:rPr>
+          <w:rFonts w:ascii="Helvetica Neue" w:eastAsia="Times New Roman" w:hAnsi="Helvetica Neue" w:cstheme="minorHAnsi"/>
+          <w:color w:val="333333"/>
+          <w:sz w:val="26"/>
+          <w:szCs w:val="26"/>
+        </w:rPr>
+        <w:t xml:space="preserve">separate </w:t>
+      </w:r>
+      <w:r>
+        <w:rPr>
+          <w:rFonts w:ascii="Helvetica Neue" w:eastAsia="Times New Roman" w:hAnsi="Helvetica Neue" w:cstheme="minorHAnsi"/>
+          <w:color w:val="333333"/>
+          <w:sz w:val="26"/>
+          <w:szCs w:val="26"/>
+        </w:rPr>
+        <w:t xml:space="preserve">release </w:t>
+      </w:r>
+      <w:r>
+        <w:rPr>
+          <w:rFonts w:ascii="Helvetica Neue" w:eastAsia="Times New Roman" w:hAnsi="Helvetica Neue" w:cstheme="minorHAnsi"/>
+          <w:color w:val="333333"/>
+          <w:sz w:val="26"/>
+          <w:szCs w:val="26"/>
+        </w:rPr>
+        <w:t>branches</w:t>
+      </w:r>
+      <w:r>
+        <w:rPr>
+          <w:rFonts w:ascii="Helvetica Neue" w:eastAsia="Times New Roman" w:hAnsi="Helvetica Neue" w:cstheme="minorHAnsi"/>
+          <w:color w:val="333333"/>
+          <w:sz w:val="26"/>
+          <w:szCs w:val="26"/>
+        </w:rPr>
+        <w:t xml:space="preserve"> for Milestone 3</w:t>
+      </w:r>
+      <w:r>
+        <w:rPr>
+          <w:rFonts w:ascii="Helvetica Neue" w:eastAsia="Times New Roman" w:hAnsi="Helvetica Neue" w:cstheme="minorHAnsi"/>
+          <w:color w:val="333333"/>
+          <w:sz w:val="26"/>
+          <w:szCs w:val="26"/>
+        </w:rPr>
+        <w:t xml:space="preserve">: </w:t>
+      </w:r>
+      <w:r>
+        <w:rPr>
+          <w:rFonts w:ascii="Helvetica Neue" w:eastAsia="Times New Roman" w:hAnsi="Helvetica Neue" w:cstheme="minorHAnsi"/>
+          <w:color w:val="333333"/>
+          <w:sz w:val="26"/>
+          <w:szCs w:val="26"/>
+        </w:rPr>
+        <w:t>‘</w:t>
+      </w:r>
+      <w:r>
+        <w:rPr>
+          <w:rFonts w:ascii="Helvetica Neue" w:eastAsia="Times New Roman" w:hAnsi="Helvetica Neue" w:cstheme="minorHAnsi"/>
+          <w:color w:val="333333"/>
+          <w:sz w:val="26"/>
+          <w:szCs w:val="26"/>
+        </w:rPr>
+        <w:t>release/milestone3</w:t>
+      </w:r>
+      <w:r>
+        <w:rPr>
+          <w:rFonts w:ascii="Helvetica Neue" w:eastAsia="Times New Roman" w:hAnsi="Helvetica Neue" w:cstheme="minorHAnsi"/>
+          <w:color w:val="333333"/>
+          <w:sz w:val="26"/>
+          <w:szCs w:val="26"/>
+        </w:rPr>
+        <w:t>’</w:t>
+      </w:r>
+      <w:r>
+        <w:rPr>
+          <w:rFonts w:ascii="Helvetica Neue" w:eastAsia="Times New Roman" w:hAnsi="Helvetica Neue" w:cstheme="minorHAnsi"/>
+          <w:color w:val="333333"/>
+          <w:sz w:val="26"/>
+          <w:szCs w:val="26"/>
+        </w:rPr>
+        <w:t xml:space="preserve"> and </w:t>
+      </w:r>
+      <w:r>
+        <w:rPr>
+          <w:rFonts w:ascii="Helvetica Neue" w:eastAsia="Times New Roman" w:hAnsi="Helvetica Neue" w:cstheme="minorHAnsi"/>
+          <w:color w:val="333333"/>
+          <w:sz w:val="26"/>
+          <w:szCs w:val="26"/>
+        </w:rPr>
+        <w:t>‘</w:t>
+      </w:r>
+      <w:r>
+        <w:rPr>
+          <w:rFonts w:ascii="Helvetica Neue" w:eastAsia="Times New Roman" w:hAnsi="Helvetica Neue" w:cstheme="minorHAnsi"/>
+          <w:color w:val="333333"/>
+          <w:sz w:val="26"/>
+          <w:szCs w:val="26"/>
+        </w:rPr>
+        <w:t>release/milestone3_deploy</w:t>
+      </w:r>
+      <w:r>
+        <w:rPr>
+          <w:rFonts w:ascii="Helvetica Neue" w:eastAsia="Times New Roman" w:hAnsi="Helvetica Neue" w:cstheme="minorHAnsi"/>
+          <w:color w:val="333333"/>
+          <w:sz w:val="26"/>
+          <w:szCs w:val="26"/>
+        </w:rPr>
+        <w:t>’</w:t>
+      </w:r>
+      <w:r>
+        <w:rPr>
+          <w:rFonts w:ascii="Helvetica Neue" w:eastAsia="Times New Roman" w:hAnsi="Helvetica Neue" w:cstheme="minorHAnsi"/>
+          <w:color w:val="333333"/>
+          <w:sz w:val="26"/>
+          <w:szCs w:val="26"/>
+        </w:rPr>
+        <w:t xml:space="preserve">. Both have </w:t>
+      </w:r>
+      <w:r>
+        <w:rPr>
+          <w:rFonts w:ascii="Helvetica Neue" w:eastAsia="Times New Roman" w:hAnsi="Helvetica Neue" w:cstheme="minorHAnsi"/>
+          <w:color w:val="333333"/>
+          <w:sz w:val="26"/>
+          <w:szCs w:val="26"/>
+        </w:rPr>
+        <w:t>identical functionality</w:t>
+      </w:r>
+      <w:r>
+        <w:rPr>
+          <w:rFonts w:ascii="Helvetica Neue" w:eastAsia="Times New Roman" w:hAnsi="Helvetica Neue" w:cstheme="minorHAnsi"/>
+          <w:color w:val="333333"/>
+          <w:sz w:val="26"/>
+          <w:szCs w:val="26"/>
+        </w:rPr>
+        <w:t>,</w:t>
+      </w:r>
+      <w:r>
+        <w:rPr>
+          <w:rFonts w:ascii="Helvetica Neue" w:eastAsia="Times New Roman" w:hAnsi="Helvetica Neue" w:cstheme="minorHAnsi"/>
+          <w:color w:val="333333"/>
+          <w:sz w:val="26"/>
+          <w:szCs w:val="26"/>
+        </w:rPr>
+        <w:t xml:space="preserve"> </w:t>
+      </w:r>
+      <w:r>
+        <w:rPr>
+          <w:rFonts w:ascii="Helvetica Neue" w:eastAsia="Times New Roman" w:hAnsi="Helvetica Neue" w:cstheme="minorHAnsi"/>
+          <w:color w:val="333333"/>
+          <w:sz w:val="26"/>
+          <w:szCs w:val="26"/>
+        </w:rPr>
+        <w:t>t</w:t>
+      </w:r>
+      <w:r>
+        <w:rPr>
+          <w:rFonts w:ascii="Helvetica Neue" w:eastAsia="Times New Roman" w:hAnsi="Helvetica Neue" w:cstheme="minorHAnsi"/>
+          <w:color w:val="333333"/>
+          <w:sz w:val="26"/>
+          <w:szCs w:val="26"/>
+        </w:rPr>
+        <w:t xml:space="preserve">he difference is that </w:t>
+      </w:r>
+      <w:r>
+        <w:rPr>
+          <w:rFonts w:ascii="Helvetica Neue" w:eastAsia="Times New Roman" w:hAnsi="Helvetica Neue" w:cstheme="minorHAnsi"/>
+          <w:color w:val="333333"/>
+          <w:sz w:val="26"/>
+          <w:szCs w:val="26"/>
+        </w:rPr>
+        <w:t xml:space="preserve">the </w:t>
+      </w:r>
+      <w:r>
+        <w:rPr>
+          <w:rFonts w:ascii="Helvetica Neue" w:eastAsia="Times New Roman" w:hAnsi="Helvetica Neue" w:cstheme="minorHAnsi"/>
+          <w:color w:val="333333"/>
+          <w:sz w:val="26"/>
+          <w:szCs w:val="26"/>
+        </w:rPr>
+        <w:t>‘</w:t>
+      </w:r>
+      <w:r>
+        <w:rPr>
+          <w:rFonts w:ascii="Helvetica Neue" w:eastAsia="Times New Roman" w:hAnsi="Helvetica Neue" w:cstheme="minorHAnsi"/>
+          <w:color w:val="333333"/>
+          <w:sz w:val="26"/>
+          <w:szCs w:val="26"/>
+        </w:rPr>
+        <w:t>release/milestone3_deploy</w:t>
+      </w:r>
+      <w:r>
+        <w:rPr>
+          <w:rFonts w:ascii="Helvetica Neue" w:eastAsia="Times New Roman" w:hAnsi="Helvetica Neue" w:cstheme="minorHAnsi"/>
+          <w:color w:val="333333"/>
+          <w:sz w:val="26"/>
+          <w:szCs w:val="26"/>
+        </w:rPr>
+        <w:t>’</w:t>
+      </w:r>
+      <w:r>
+        <w:rPr>
+          <w:rFonts w:ascii="Helvetica Neue" w:eastAsia="Times New Roman" w:hAnsi="Helvetica Neue" w:cstheme="minorHAnsi"/>
+          <w:color w:val="333333"/>
+          <w:sz w:val="26"/>
+          <w:szCs w:val="26"/>
+        </w:rPr>
+        <w:t xml:space="preserve"> branch is used for running with Docker and MySQL for deployment, whereas </w:t>
+      </w:r>
+      <w:r>
+        <w:rPr>
+          <w:rFonts w:ascii="Helvetica Neue" w:eastAsia="Times New Roman" w:hAnsi="Helvetica Neue" w:cstheme="minorHAnsi"/>
+          <w:color w:val="333333"/>
+          <w:sz w:val="26"/>
+          <w:szCs w:val="26"/>
+        </w:rPr>
+        <w:t>‘</w:t>
+      </w:r>
+      <w:r>
+        <w:rPr>
+          <w:rFonts w:ascii="Helvetica Neue" w:eastAsia="Times New Roman" w:hAnsi="Helvetica Neue" w:cstheme="minorHAnsi"/>
+          <w:color w:val="333333"/>
+          <w:sz w:val="26"/>
+          <w:szCs w:val="26"/>
+        </w:rPr>
+        <w:t>release/milestone3</w:t>
+      </w:r>
+      <w:r>
+        <w:rPr>
+          <w:rFonts w:ascii="Helvetica Neue" w:eastAsia="Times New Roman" w:hAnsi="Helvetica Neue" w:cstheme="minorHAnsi"/>
+          <w:color w:val="333333"/>
+          <w:sz w:val="26"/>
+          <w:szCs w:val="26"/>
+        </w:rPr>
+        <w:t>’</w:t>
+      </w:r>
+      <w:r>
+        <w:rPr>
+          <w:rFonts w:ascii="Helvetica Neue" w:eastAsia="Times New Roman" w:hAnsi="Helvetica Neue" w:cstheme="minorHAnsi"/>
+          <w:color w:val="333333"/>
+          <w:sz w:val="26"/>
+          <w:szCs w:val="26"/>
+        </w:rPr>
+        <w:t xml:space="preserve"> branch is used with H2 database only to run locally</w:t>
+      </w:r>
+      <w:r>
+        <w:rPr>
+          <w:rFonts w:ascii="Helvetica Neue" w:eastAsia="Times New Roman" w:hAnsi="Helvetica Neue" w:cstheme="minorHAnsi"/>
+          <w:color w:val="333333"/>
+          <w:sz w:val="26"/>
+          <w:szCs w:val="26"/>
+        </w:rPr>
+        <w:t xml:space="preserve"> without Docker, since the local H2 has been used throughout the implementation process. Using different databases required us to have our </w:t>
+      </w:r>
+      <w:r>
+        <w:rPr>
+          <w:rFonts w:ascii="Helvetica Neue" w:eastAsia="Times New Roman" w:hAnsi="Helvetica Neue" w:cstheme="minorHAnsi"/>
+          <w:color w:val="333333"/>
+          <w:sz w:val="26"/>
+          <w:szCs w:val="26"/>
+        </w:rPr>
+        <w:t xml:space="preserve">test data </w:t>
+      </w:r>
+      <w:r>
+        <w:rPr>
+          <w:rFonts w:ascii="Helvetica Neue" w:eastAsia="Times New Roman" w:hAnsi="Helvetica Neue" w:cstheme="minorHAnsi"/>
+          <w:color w:val="333333"/>
+          <w:sz w:val="26"/>
+          <w:szCs w:val="26"/>
+        </w:rPr>
+        <w:t xml:space="preserve">in different </w:t>
+      </w:r>
+      <w:r>
+        <w:rPr>
+          <w:rFonts w:ascii="Helvetica Neue" w:eastAsia="Times New Roman" w:hAnsi="Helvetica Neue" w:cstheme="minorHAnsi"/>
+          <w:color w:val="333333"/>
+          <w:sz w:val="26"/>
+          <w:szCs w:val="26"/>
+        </w:rPr>
+        <w:t xml:space="preserve">format (in BackEnd/src/main/resources/data.sql) </w:t>
+      </w:r>
+      <w:r>
+        <w:rPr>
+          <w:rFonts w:ascii="Helvetica Neue" w:eastAsia="Times New Roman" w:hAnsi="Helvetica Neue" w:cstheme="minorHAnsi"/>
+          <w:color w:val="333333"/>
+          <w:sz w:val="26"/>
+          <w:szCs w:val="26"/>
+        </w:rPr>
+        <w:t xml:space="preserve">suitable for the database. </w:t>
+      </w:r>
+      <w:r>
+        <w:rPr>
+          <w:rFonts w:ascii="Helvetica Neue" w:eastAsia="Times New Roman" w:hAnsi="Helvetica Neue" w:cstheme="minorHAnsi"/>
+          <w:color w:val="333333"/>
+          <w:sz w:val="26"/>
+          <w:szCs w:val="26"/>
+        </w:rPr>
+        <w:t>T</w:t>
+      </w:r>
+      <w:r>
+        <w:rPr>
+          <w:rFonts w:ascii="Helvetica Neue" w:eastAsia="Times New Roman" w:hAnsi="Helvetica Neue" w:cstheme="minorHAnsi"/>
+          <w:color w:val="333333"/>
+          <w:sz w:val="26"/>
+          <w:szCs w:val="26"/>
+        </w:rPr>
+        <w:t xml:space="preserve">hese two have not been </w:t>
+      </w:r>
+      <w:r>
+        <w:rPr>
+          <w:rFonts w:ascii="Helvetica Neue" w:eastAsia="Times New Roman" w:hAnsi="Helvetica Neue" w:cstheme="minorHAnsi"/>
+          <w:color w:val="333333"/>
+          <w:sz w:val="26"/>
+          <w:szCs w:val="26"/>
+        </w:rPr>
+        <w:t>combined</w:t>
+      </w:r>
+      <w:r>
+        <w:rPr>
+          <w:rFonts w:ascii="Helvetica Neue" w:eastAsia="Times New Roman" w:hAnsi="Helvetica Neue" w:cstheme="minorHAnsi"/>
+          <w:color w:val="333333"/>
+          <w:sz w:val="26"/>
+          <w:szCs w:val="26"/>
+        </w:rPr>
+        <w:t xml:space="preserve"> </w:t>
+      </w:r>
+      <w:r>
+        <w:rPr>
+          <w:rFonts w:ascii="Helvetica Neue" w:eastAsia="Times New Roman" w:hAnsi="Helvetica Neue" w:cstheme="minorHAnsi"/>
+          <w:color w:val="333333"/>
+          <w:sz w:val="26"/>
+          <w:szCs w:val="26"/>
+        </w:rPr>
+        <w:t xml:space="preserve">together </w:t>
+      </w:r>
+      <w:r>
+        <w:rPr>
+          <w:rFonts w:ascii="Helvetica Neue" w:eastAsia="Times New Roman" w:hAnsi="Helvetica Neue" w:cstheme="minorHAnsi"/>
+          <w:color w:val="333333"/>
+          <w:sz w:val="26"/>
+          <w:szCs w:val="26"/>
+        </w:rPr>
+        <w:t>because the ‘</w:t>
+      </w:r>
+      <w:r>
+        <w:rPr>
+          <w:rFonts w:ascii="Helvetica Neue" w:eastAsia="Times New Roman" w:hAnsi="Helvetica Neue" w:cstheme="minorHAnsi"/>
+          <w:color w:val="333333"/>
+          <w:sz w:val="26"/>
+          <w:szCs w:val="26"/>
+        </w:rPr>
+        <w:t>release/milestone3</w:t>
+      </w:r>
+      <w:r>
+        <w:rPr>
+          <w:rFonts w:ascii="Helvetica Neue" w:eastAsia="Times New Roman" w:hAnsi="Helvetica Neue" w:cstheme="minorHAnsi"/>
+          <w:color w:val="333333"/>
+          <w:sz w:val="26"/>
+          <w:szCs w:val="26"/>
+        </w:rPr>
+        <w:t>_deploy</w:t>
+      </w:r>
+      <w:r>
+        <w:rPr>
+          <w:rFonts w:ascii="Helvetica Neue" w:eastAsia="Times New Roman" w:hAnsi="Helvetica Neue" w:cstheme="minorHAnsi"/>
+          <w:color w:val="333333"/>
+          <w:sz w:val="26"/>
+          <w:szCs w:val="26"/>
+        </w:rPr>
+        <w:t>’</w:t>
+      </w:r>
+      <w:r>
+        <w:rPr>
+          <w:rFonts w:ascii="Helvetica Neue" w:eastAsia="Times New Roman" w:hAnsi="Helvetica Neue" w:cstheme="minorHAnsi"/>
+          <w:color w:val="333333"/>
+          <w:sz w:val="26"/>
+          <w:szCs w:val="26"/>
+        </w:rPr>
+        <w:t xml:space="preserve"> branch does not have back end unit tests </w:t>
+      </w:r>
+      <w:r>
+        <w:rPr>
+          <w:rFonts w:ascii="Helvetica Neue" w:eastAsia="Times New Roman" w:hAnsi="Helvetica Neue" w:cstheme="minorHAnsi"/>
+          <w:color w:val="333333"/>
+          <w:sz w:val="26"/>
+          <w:szCs w:val="26"/>
+        </w:rPr>
+        <w:t xml:space="preserve">(i.e., </w:t>
+      </w:r>
+      <w:r>
+        <w:rPr>
+          <w:rFonts w:ascii="Helvetica Neue" w:eastAsia="Times New Roman" w:hAnsi="Helvetica Neue" w:cstheme="minorHAnsi"/>
+          <w:color w:val="333333"/>
+          <w:sz w:val="26"/>
+          <w:szCs w:val="26"/>
+        </w:rPr>
+        <w:t xml:space="preserve">they are </w:t>
+      </w:r>
+      <w:r>
+        <w:rPr>
+          <w:rFonts w:ascii="Helvetica Neue" w:eastAsia="Times New Roman" w:hAnsi="Helvetica Neue" w:cstheme="minorHAnsi"/>
+          <w:color w:val="333333"/>
+          <w:sz w:val="26"/>
+          <w:szCs w:val="26"/>
+        </w:rPr>
+        <w:t xml:space="preserve">commented out) </w:t>
+      </w:r>
+      <w:r>
+        <w:rPr>
+          <w:rFonts w:ascii="Helvetica Neue" w:eastAsia="Times New Roman" w:hAnsi="Helvetica Neue" w:cstheme="minorHAnsi"/>
+          <w:color w:val="333333"/>
+          <w:sz w:val="26"/>
+          <w:szCs w:val="26"/>
+        </w:rPr>
+        <w:t>since failing unit test</w:t>
+      </w:r>
+      <w:r>
+        <w:rPr>
+          <w:rFonts w:ascii="Helvetica Neue" w:eastAsia="Times New Roman" w:hAnsi="Helvetica Neue" w:cstheme="minorHAnsi"/>
+          <w:color w:val="333333"/>
+          <w:sz w:val="26"/>
+          <w:szCs w:val="26"/>
+        </w:rPr>
+        <w:t>s</w:t>
+      </w:r>
+      <w:r>
+        <w:rPr>
+          <w:rFonts w:ascii="Helvetica Neue" w:eastAsia="Times New Roman" w:hAnsi="Helvetica Neue" w:cstheme="minorHAnsi"/>
+          <w:color w:val="333333"/>
+          <w:sz w:val="26"/>
+          <w:szCs w:val="26"/>
+        </w:rPr>
+        <w:t xml:space="preserve"> causes an issue</w:t>
+      </w:r>
+      <w:r>
+        <w:rPr>
+          <w:rFonts w:ascii="Helvetica Neue" w:eastAsia="Times New Roman" w:hAnsi="Helvetica Neue" w:cstheme="minorHAnsi"/>
+          <w:color w:val="333333"/>
+          <w:sz w:val="26"/>
+          <w:szCs w:val="26"/>
+        </w:rPr>
+        <w:t xml:space="preserve"> </w:t>
+      </w:r>
+      <w:r>
+        <w:rPr>
+          <w:rFonts w:ascii="Helvetica Neue" w:eastAsia="Times New Roman" w:hAnsi="Helvetica Neue" w:cstheme="minorHAnsi"/>
+          <w:color w:val="333333"/>
+          <w:sz w:val="26"/>
+          <w:szCs w:val="26"/>
+        </w:rPr>
+        <w:t>building</w:t>
+      </w:r>
+      <w:r>
+        <w:rPr>
+          <w:rFonts w:ascii="Helvetica Neue" w:eastAsia="Times New Roman" w:hAnsi="Helvetica Neue" w:cstheme="minorHAnsi"/>
+          <w:color w:val="333333"/>
+          <w:sz w:val="26"/>
+          <w:szCs w:val="26"/>
+        </w:rPr>
+        <w:t xml:space="preserve"> the Docker image</w:t>
+      </w:r>
+      <w:r>
+        <w:rPr>
+          <w:rFonts w:ascii="Helvetica Neue" w:eastAsia="Times New Roman" w:hAnsi="Helvetica Neue" w:cstheme="minorHAnsi"/>
+          <w:color w:val="333333"/>
+          <w:sz w:val="26"/>
+          <w:szCs w:val="26"/>
+        </w:rPr>
+        <w:t>. In order to include the unit test files for submission, we have the separate ‘release/milestone3’ branch.</w:t>
+      </w:r>
+    </w:p>
+    <w:p>
+      <w:pPr>
+        <w:shd w:val="clear" w:color="auto" w:fill="FFFFFF"/>
+        <w:spacing w:before="100" w:beforeAutospacing="1" w:after="100" w:afterAutospacing="1" w:line="276" w:lineRule="auto"/>
+        <w:rPr>
+          <w:rFonts w:ascii="Helvetica Neue" w:eastAsia="Times New Roman" w:hAnsi="Helvetica Neue" w:cstheme="minorHAnsi"/>
+          <w:color w:val="333333"/>
+          <w:sz w:val="26"/>
+          <w:szCs w:val="26"/>
+        </w:rPr>
+      </w:pPr>
+      <w:r>
+        <w:rPr>
+          <w:rFonts w:ascii="Helvetica Neue" w:eastAsia="Times New Roman" w:hAnsi="Helvetica Neue" w:cstheme="minorHAnsi"/>
+          <w:color w:val="333333"/>
+          <w:sz w:val="26"/>
+          <w:szCs w:val="26"/>
+        </w:rPr>
+        <w:t>Although we have had a short period of time (</w:t>
+      </w:r>
+      <w:r>
+        <w:rPr>
+          <w:rFonts w:ascii="Helvetica Neue" w:eastAsia="Times New Roman" w:hAnsi="Helvetica Neue" w:cstheme="minorHAnsi"/>
+          <w:color w:val="333333"/>
+          <w:sz w:val="26"/>
+          <w:szCs w:val="26"/>
+        </w:rPr>
+        <w:t xml:space="preserve">approximately </w:t>
+      </w:r>
+      <w:r>
+        <w:rPr>
+          <w:rFonts w:ascii="Helvetica Neue" w:eastAsia="Times New Roman" w:hAnsi="Helvetica Neue" w:cstheme="minorHAnsi"/>
+          <w:color w:val="333333"/>
+          <w:sz w:val="26"/>
+          <w:szCs w:val="26"/>
+        </w:rPr>
+        <w:t xml:space="preserve">7 days) at which no commit was made, </w:t>
+      </w:r>
+      <w:r>
+        <w:rPr>
+          <w:rFonts w:ascii="Helvetica Neue" w:eastAsia="Times New Roman" w:hAnsi="Helvetica Neue" w:cstheme="minorHAnsi"/>
+          <w:color w:val="333333"/>
+          <w:sz w:val="26"/>
+          <w:szCs w:val="26"/>
+        </w:rPr>
+        <w:t xml:space="preserve">overall </w:t>
+      </w:r>
+      <w:r>
+        <w:rPr>
+          <w:rFonts w:ascii="Helvetica Neue" w:eastAsia="Times New Roman" w:hAnsi="Helvetica Neue" w:cstheme="minorHAnsi"/>
+          <w:color w:val="333333"/>
+          <w:sz w:val="26"/>
+          <w:szCs w:val="26"/>
+        </w:rPr>
+        <w:t>w</w:t>
+      </w:r>
+      <w:r>
+        <w:rPr>
+          <w:rFonts w:ascii="Helvetica Neue" w:eastAsia="Times New Roman" w:hAnsi="Helvetica Neue" w:cstheme="minorHAnsi"/>
+          <w:color w:val="333333"/>
+          <w:sz w:val="26"/>
+          <w:szCs w:val="26"/>
+        </w:rPr>
+        <w:t>e</w:t>
+      </w:r>
+      <w:r>
+        <w:rPr>
+          <w:rFonts w:ascii="Helvetica Neue" w:eastAsia="Times New Roman" w:hAnsi="Helvetica Neue" w:cstheme="minorHAnsi"/>
+          <w:color w:val="333333"/>
+          <w:sz w:val="26"/>
+          <w:szCs w:val="26"/>
+        </w:rPr>
+        <w:t xml:space="preserve"> have</w:t>
+      </w:r>
+      <w:r>
+        <w:rPr>
+          <w:rFonts w:ascii="Helvetica Neue" w:eastAsia="Times New Roman" w:hAnsi="Helvetica Neue" w:cstheme="minorHAnsi"/>
+          <w:color w:val="333333"/>
+          <w:sz w:val="26"/>
+          <w:szCs w:val="26"/>
+        </w:rPr>
+        <w:t xml:space="preserve"> committed regularly</w:t>
+      </w:r>
+      <w:r>
+        <w:rPr>
+          <w:rFonts w:ascii="Helvetica Neue" w:eastAsia="Times New Roman" w:hAnsi="Helvetica Neue" w:cstheme="minorHAnsi"/>
+          <w:color w:val="333333"/>
+          <w:sz w:val="26"/>
+          <w:szCs w:val="26"/>
+          <w:lang w:val="en-US"/>
+        </w:rPr>
+        <w:t xml:space="preserve"> throughout our development</w:t>
+      </w:r>
+      <w:r>
+        <w:rPr>
+          <w:rFonts w:ascii="Helvetica Neue" w:eastAsia="Times New Roman" w:hAnsi="Helvetica Neue" w:cstheme="minorHAnsi"/>
+          <w:color w:val="333333"/>
+          <w:sz w:val="26"/>
+          <w:szCs w:val="26"/>
+          <w:lang w:val="en-US"/>
+        </w:rPr>
+        <w:t xml:space="preserve"> since Sprint 1</w:t>
+      </w:r>
+      <w:r>
+        <w:rPr>
+          <w:rFonts w:ascii="Helvetica Neue" w:eastAsia="Times New Roman" w:hAnsi="Helvetica Neue" w:cstheme="minorHAnsi" w:hint="eastAsia"/>
+          <w:color w:val="333333"/>
+          <w:sz w:val="26"/>
+          <w:szCs w:val="26"/>
+        </w:rPr>
+        <w:t>.</w:t>
+      </w:r>
+      <w:r>
+        <w:rPr>
+          <w:rFonts w:ascii="Helvetica Neue" w:eastAsia="Times New Roman" w:hAnsi="Helvetica Neue" w:cstheme="minorHAnsi"/>
+          <w:color w:val="333333"/>
+          <w:sz w:val="26"/>
+          <w:szCs w:val="26"/>
+        </w:rPr>
+        <w:t xml:space="preserve"> At the time of writing we have 247 commits in total in the development branch.</w:t>
+      </w:r>
+    </w:p>
+    <w:p>
+      <w:pPr>
+        <w:shd w:val="clear" w:color="auto" w:fill="FFFFFF"/>
+        <w:spacing w:before="100" w:beforeAutospacing="1" w:after="100" w:afterAutospacing="1" w:line="276" w:lineRule="auto"/>
+        <w:rPr>
+          <w:rFonts w:ascii="Helvetica Neue" w:eastAsia="Times New Roman" w:hAnsi="Helvetica Neue" w:cstheme="minorHAnsi"/>
+          <w:color w:val="333333"/>
+          <w:sz w:val="26"/>
+          <w:szCs w:val="26"/>
+        </w:rPr>
+      </w:pPr>
+    </w:p>
+    <w:p>
+      <w:pPr>
+        <w:shd w:val="clear" w:color="auto" w:fill="FFFFFF"/>
+        <w:spacing w:before="100" w:beforeAutospacing="1" w:after="100" w:afterAutospacing="1" w:line="276" w:lineRule="auto"/>
+        <w:rPr>
+          <w:rFonts w:ascii="Helvetica Neue" w:eastAsia="Times New Roman" w:hAnsi="Helvetica Neue" w:cstheme="minorHAnsi"/>
+          <w:color w:val="333333"/>
+          <w:sz w:val="26"/>
+          <w:szCs w:val="26"/>
+        </w:rPr>
+      </w:pPr>
+    </w:p>
+    <w:p>
+      <w:pPr>
+        <w:shd w:val="clear" w:color="auto" w:fill="FFFFFF"/>
+        <w:spacing w:before="100" w:beforeAutospacing="1" w:after="100" w:afterAutospacing="1" w:line="276" w:lineRule="auto"/>
+        <w:rPr>
+          <w:rFonts w:ascii="Helvetica Neue" w:eastAsia="Times New Roman" w:hAnsi="Helvetica Neue" w:cstheme="minorHAnsi"/>
+          <w:color w:val="333333"/>
+          <w:sz w:val="26"/>
+          <w:szCs w:val="26"/>
+        </w:rPr>
+      </w:pPr>
+    </w:p>
+    <w:p>
+      <w:pPr>
+        <w:shd w:val="clear" w:color="auto" w:fill="FFFFFF"/>
+        <w:spacing w:before="100" w:beforeAutospacing="1" w:after="100" w:afterAutospacing="1" w:line="276" w:lineRule="auto"/>
         <w:rPr>
           <w:rFonts w:ascii="Helvetica Neue" w:eastAsia="Times New Roman" w:hAnsi="Helvetica Neue" w:cstheme="minorHAnsi"/>
           <w:b/>
@@ -1563,564 +2544,8 @@
           <w:sz w:val="44"/>
           <w:szCs w:val="44"/>
         </w:rPr>
-        <w:t xml:space="preserve"> Organisation</w:t>
-      </w:r>
-    </w:p>
-    <w:p>
-      <w:pPr>
-        <w:shd w:val="clear" w:color="auto" w:fill="FFFFFF"/>
-        <w:spacing w:before="100" w:beforeAutospacing="1" w:after="100" w:afterAutospacing="1" w:line="276" w:lineRule="auto"/>
-        <w:rPr>
-          <w:rFonts w:ascii="Helvetica Neue" w:eastAsia="Times New Roman" w:hAnsi="Helvetica Neue" w:cstheme="minorHAnsi"/>
-          <w:color w:val="333333"/>
-          <w:sz w:val="26"/>
-          <w:szCs w:val="26"/>
-        </w:rPr>
-      </w:pPr>
-      <w:r>
-        <w:rPr>
-          <w:rFonts w:ascii="Helvetica Neue" w:eastAsia="Times New Roman" w:hAnsi="Helvetica Neue" w:cstheme="minorHAnsi"/>
-          <w:color w:val="333333"/>
-          <w:sz w:val="26"/>
-          <w:szCs w:val="26"/>
-        </w:rPr>
-        <w:t xml:space="preserve">We have used the following types </w:t>
-      </w:r>
-      <w:r>
-        <w:rPr>
-          <w:rFonts w:ascii="Helvetica Neue" w:eastAsia="Times New Roman" w:hAnsi="Helvetica Neue" w:cstheme="minorHAnsi"/>
-          <w:color w:val="333333"/>
-          <w:sz w:val="26"/>
-          <w:szCs w:val="26"/>
-        </w:rPr>
-        <w:t>of branches:</w:t>
-      </w:r>
-    </w:p>
-    <w:p>
-      <w:pPr>
-        <w:pStyle w:val="ListParagraph"/>
-        <w:numPr>
-          <w:ilvl w:val="0"/>
-          <w:numId w:val="3"/>
-        </w:numPr>
-        <w:shd w:val="clear" w:color="auto" w:fill="FFFFFF"/>
-        <w:spacing w:before="100" w:beforeAutospacing="1" w:after="100" w:afterAutospacing="1" w:line="276" w:lineRule="auto"/>
-        <w:rPr>
-          <w:rFonts w:ascii="Helvetica Neue" w:eastAsia="Times New Roman" w:hAnsi="Helvetica Neue" w:cstheme="minorHAnsi"/>
-          <w:color w:val="333333"/>
-          <w:sz w:val="26"/>
-          <w:szCs w:val="26"/>
-        </w:rPr>
-      </w:pPr>
-      <w:r>
-        <w:rPr>
-          <w:rFonts w:ascii="Helvetica Neue" w:eastAsia="Times New Roman" w:hAnsi="Helvetica Neue" w:cstheme="minorHAnsi"/>
-          <w:color w:val="333333"/>
-          <w:sz w:val="26"/>
-          <w:szCs w:val="26"/>
-        </w:rPr>
-        <w:t>master</w:t>
-      </w:r>
-    </w:p>
-    <w:p>
-      <w:pPr>
-        <w:pStyle w:val="ListParagraph"/>
-        <w:numPr>
-          <w:ilvl w:val="0"/>
-          <w:numId w:val="3"/>
-        </w:numPr>
-        <w:shd w:val="clear" w:color="auto" w:fill="FFFFFF"/>
-        <w:spacing w:before="100" w:beforeAutospacing="1" w:after="100" w:afterAutospacing="1" w:line="276" w:lineRule="auto"/>
-        <w:rPr>
-          <w:rFonts w:ascii="Helvetica Neue" w:eastAsia="Times New Roman" w:hAnsi="Helvetica Neue" w:cstheme="minorHAnsi"/>
-          <w:color w:val="333333"/>
-          <w:sz w:val="26"/>
-          <w:szCs w:val="26"/>
-        </w:rPr>
-      </w:pPr>
-      <w:r>
-        <w:rPr>
-          <w:rFonts w:ascii="Helvetica Neue" w:eastAsia="Times New Roman" w:hAnsi="Helvetica Neue" w:cstheme="minorHAnsi"/>
-          <w:color w:val="333333"/>
-          <w:sz w:val="26"/>
-          <w:szCs w:val="26"/>
-        </w:rPr>
-        <w:t>deployment</w:t>
-      </w:r>
-    </w:p>
-    <w:p>
-      <w:pPr>
-        <w:pStyle w:val="ListParagraph"/>
-        <w:numPr>
-          <w:ilvl w:val="0"/>
-          <w:numId w:val="3"/>
-        </w:numPr>
-        <w:shd w:val="clear" w:color="auto" w:fill="FFFFFF"/>
-        <w:spacing w:before="100" w:beforeAutospacing="1" w:after="100" w:afterAutospacing="1" w:line="276" w:lineRule="auto"/>
-        <w:rPr>
-          <w:rFonts w:ascii="Helvetica Neue" w:eastAsia="Times New Roman" w:hAnsi="Helvetica Neue" w:cstheme="minorHAnsi"/>
-          <w:color w:val="333333"/>
-          <w:sz w:val="26"/>
-          <w:szCs w:val="26"/>
-        </w:rPr>
-      </w:pPr>
-      <w:r>
-        <w:rPr>
-          <w:rFonts w:ascii="Helvetica Neue" w:eastAsia="Times New Roman" w:hAnsi="Helvetica Neue" w:cstheme="minorHAnsi"/>
-          <w:color w:val="333333"/>
-          <w:sz w:val="26"/>
-          <w:szCs w:val="26"/>
-        </w:rPr>
-        <w:t>feature (e.g., feature/US#1_customer)</w:t>
-      </w:r>
-    </w:p>
-    <w:p>
-      <w:pPr>
-        <w:pStyle w:val="ListParagraph"/>
-        <w:numPr>
-          <w:ilvl w:val="0"/>
-          <w:numId w:val="3"/>
-        </w:numPr>
-        <w:shd w:val="clear" w:color="auto" w:fill="FFFFFF"/>
-        <w:spacing w:before="100" w:beforeAutospacing="1" w:after="100" w:afterAutospacing="1" w:line="276" w:lineRule="auto"/>
-        <w:rPr>
-          <w:rFonts w:ascii="Helvetica Neue" w:eastAsia="Times New Roman" w:hAnsi="Helvetica Neue" w:cstheme="minorHAnsi"/>
-          <w:color w:val="333333"/>
-          <w:sz w:val="26"/>
-          <w:szCs w:val="26"/>
-        </w:rPr>
-      </w:pPr>
-      <w:r>
-        <w:rPr>
-          <w:rFonts w:ascii="Helvetica Neue" w:eastAsia="Times New Roman" w:hAnsi="Helvetica Neue" w:cstheme="minorHAnsi"/>
-          <w:color w:val="333333"/>
-          <w:sz w:val="26"/>
-          <w:szCs w:val="26"/>
-        </w:rPr>
-        <w:t>release (e.g., release/milestone2)</w:t>
-      </w:r>
-    </w:p>
-    <w:p>
-      <w:pPr>
-        <w:shd w:val="clear" w:color="auto" w:fill="FFFFFF"/>
-        <w:spacing w:before="100" w:beforeAutospacing="1" w:after="100" w:afterAutospacing="1" w:line="276" w:lineRule="auto"/>
-        <w:rPr>
-          <w:rFonts w:ascii="Helvetica Neue" w:eastAsia="Times New Roman" w:hAnsi="Helvetica Neue" w:cstheme="minorHAnsi"/>
-          <w:color w:val="333333"/>
-          <w:sz w:val="26"/>
-          <w:szCs w:val="26"/>
-        </w:rPr>
-      </w:pPr>
-      <w:r>
-        <w:rPr>
-          <w:rFonts w:ascii="Helvetica Neue" w:eastAsia="Times New Roman" w:hAnsi="Helvetica Neue" w:cstheme="minorHAnsi"/>
-          <w:color w:val="333333"/>
-          <w:sz w:val="26"/>
-          <w:szCs w:val="26"/>
-        </w:rPr>
-        <w:t xml:space="preserve">Each feature branch is used to implement one user story and is active only during implementation. </w:t>
-      </w:r>
-      <w:r>
-        <w:rPr>
-          <w:rFonts w:ascii="Helvetica Neue" w:eastAsia="Times New Roman" w:hAnsi="Helvetica Neue" w:cstheme="minorHAnsi"/>
-          <w:color w:val="333333"/>
-          <w:sz w:val="26"/>
-          <w:szCs w:val="26"/>
-        </w:rPr>
-        <w:t>It is based from the development</w:t>
-      </w:r>
-      <w:r>
-        <w:rPr>
-          <w:rFonts w:ascii="Helvetica Neue" w:eastAsia="Times New Roman" w:hAnsi="Helvetica Neue" w:cstheme="minorHAnsi"/>
-          <w:color w:val="333333"/>
-          <w:sz w:val="26"/>
-          <w:szCs w:val="26"/>
-        </w:rPr>
-        <w:t xml:space="preserve"> </w:t>
-      </w:r>
-      <w:r>
-        <w:rPr>
-          <w:rFonts w:ascii="Helvetica Neue" w:eastAsia="Times New Roman" w:hAnsi="Helvetica Neue" w:cstheme="minorHAnsi"/>
-          <w:color w:val="333333"/>
-          <w:sz w:val="26"/>
-          <w:szCs w:val="26"/>
-        </w:rPr>
-        <w:t>and merged into development u</w:t>
-      </w:r>
-      <w:r>
-        <w:rPr>
-          <w:rFonts w:ascii="Helvetica Neue" w:eastAsia="Times New Roman" w:hAnsi="Helvetica Neue" w:cstheme="minorHAnsi"/>
-          <w:color w:val="333333"/>
-          <w:sz w:val="26"/>
-          <w:szCs w:val="26"/>
-        </w:rPr>
-        <w:t xml:space="preserve">pon the completion </w:t>
-      </w:r>
-      <w:r>
-        <w:rPr>
-          <w:rFonts w:ascii="Helvetica Neue" w:eastAsia="Times New Roman" w:hAnsi="Helvetica Neue" w:cstheme="minorHAnsi"/>
-          <w:color w:val="333333"/>
-          <w:sz w:val="26"/>
-          <w:szCs w:val="26"/>
-        </w:rPr>
-        <w:t>of the implementation of the feature</w:t>
-      </w:r>
-      <w:r>
-        <w:rPr>
-          <w:rFonts w:ascii="Helvetica Neue" w:eastAsia="Times New Roman" w:hAnsi="Helvetica Neue" w:cstheme="minorHAnsi"/>
-          <w:color w:val="333333"/>
-          <w:sz w:val="26"/>
-          <w:szCs w:val="26"/>
-        </w:rPr>
-        <w:t>. A special feature branch named “feature/</w:t>
-      </w:r>
-      <w:proofErr w:type="spellStart"/>
-      <w:r>
-        <w:rPr>
-          <w:rFonts w:ascii="Helvetica Neue" w:eastAsia="Times New Roman" w:hAnsi="Helvetica Neue" w:cstheme="minorHAnsi"/>
-          <w:color w:val="333333"/>
-          <w:sz w:val="26"/>
-          <w:szCs w:val="26"/>
-        </w:rPr>
-        <w:t>docker_configuration</w:t>
-      </w:r>
-      <w:proofErr w:type="spellEnd"/>
-      <w:r>
-        <w:rPr>
-          <w:rFonts w:ascii="Helvetica Neue" w:eastAsia="Times New Roman" w:hAnsi="Helvetica Neue" w:cstheme="minorHAnsi"/>
-          <w:color w:val="333333"/>
-          <w:sz w:val="26"/>
-          <w:szCs w:val="26"/>
-        </w:rPr>
-        <w:t>” exists only for preserving the docker</w:t>
-      </w:r>
-      <w:r>
-        <w:rPr>
-          <w:rFonts w:ascii="Helvetica Neue" w:eastAsia="Times New Roman" w:hAnsi="Helvetica Neue" w:cstheme="minorHAnsi"/>
-          <w:color w:val="333333"/>
-          <w:sz w:val="26"/>
-          <w:szCs w:val="26"/>
-        </w:rPr>
-        <w:t xml:space="preserve"> and database</w:t>
-      </w:r>
-      <w:r>
-        <w:rPr>
-          <w:rFonts w:ascii="Helvetica Neue" w:eastAsia="Times New Roman" w:hAnsi="Helvetica Neue" w:cstheme="minorHAnsi"/>
-          <w:color w:val="333333"/>
-          <w:sz w:val="26"/>
-          <w:szCs w:val="26"/>
-        </w:rPr>
-        <w:t xml:space="preserve"> configuration </w:t>
-      </w:r>
-      <w:r>
-        <w:rPr>
-          <w:rFonts w:ascii="Helvetica Neue" w:eastAsia="Times New Roman" w:hAnsi="Helvetica Neue" w:cstheme="minorHAnsi"/>
-          <w:color w:val="333333"/>
-          <w:sz w:val="26"/>
-          <w:szCs w:val="26"/>
-        </w:rPr>
-        <w:t xml:space="preserve">needed </w:t>
-      </w:r>
-      <w:r>
-        <w:rPr>
-          <w:rFonts w:ascii="Helvetica Neue" w:eastAsia="Times New Roman" w:hAnsi="Helvetica Neue" w:cstheme="minorHAnsi"/>
-          <w:color w:val="333333"/>
-          <w:sz w:val="26"/>
-          <w:szCs w:val="26"/>
-        </w:rPr>
-        <w:t>for demo and deployment</w:t>
-      </w:r>
-      <w:r>
-        <w:rPr>
-          <w:rFonts w:ascii="Helvetica Neue" w:eastAsia="Times New Roman" w:hAnsi="Helvetica Neue" w:cstheme="minorHAnsi"/>
-          <w:color w:val="333333"/>
-          <w:sz w:val="26"/>
-          <w:szCs w:val="26"/>
-        </w:rPr>
-        <w:t xml:space="preserve">. The release branch is created based </w:t>
-      </w:r>
-      <w:r>
-        <w:rPr>
-          <w:rFonts w:ascii="Helvetica Neue" w:eastAsia="Times New Roman" w:hAnsi="Helvetica Neue" w:cstheme="minorHAnsi"/>
-          <w:color w:val="333333"/>
-          <w:sz w:val="26"/>
-          <w:szCs w:val="26"/>
-        </w:rPr>
-        <w:t>from</w:t>
-      </w:r>
-      <w:r>
-        <w:rPr>
-          <w:rFonts w:ascii="Helvetica Neue" w:eastAsia="Times New Roman" w:hAnsi="Helvetica Neue" w:cstheme="minorHAnsi"/>
-          <w:color w:val="333333"/>
-          <w:sz w:val="26"/>
-          <w:szCs w:val="26"/>
-        </w:rPr>
-        <w:t xml:space="preserve"> the development when all the user stories for the milestone finished</w:t>
-      </w:r>
-      <w:r>
-        <w:rPr>
-          <w:rFonts w:ascii="Helvetica Neue" w:eastAsia="Times New Roman" w:hAnsi="Helvetica Neue" w:cstheme="minorHAnsi"/>
-          <w:color w:val="333333"/>
-          <w:sz w:val="26"/>
-          <w:szCs w:val="26"/>
-        </w:rPr>
-        <w:t xml:space="preserve"> and their branches are merged</w:t>
-      </w:r>
-      <w:r>
-        <w:rPr>
-          <w:rFonts w:ascii="Helvetica Neue" w:eastAsia="Times New Roman" w:hAnsi="Helvetica Neue" w:cstheme="minorHAnsi"/>
-          <w:color w:val="333333"/>
-          <w:sz w:val="26"/>
-          <w:szCs w:val="26"/>
-        </w:rPr>
-        <w:t xml:space="preserve">. </w:t>
-      </w:r>
-    </w:p>
-    <w:p>
-      <w:pPr>
-        <w:shd w:val="clear" w:color="auto" w:fill="FFFFFF"/>
-        <w:spacing w:before="100" w:beforeAutospacing="1" w:after="100" w:afterAutospacing="1" w:line="276" w:lineRule="auto"/>
-        <w:rPr>
-          <w:rFonts w:ascii="Helvetica Neue" w:eastAsia="Times New Roman" w:hAnsi="Helvetica Neue" w:cstheme="minorHAnsi"/>
-          <w:color w:val="333333"/>
-          <w:sz w:val="26"/>
-          <w:szCs w:val="26"/>
-        </w:rPr>
-      </w:pPr>
-      <w:r>
-        <w:rPr>
-          <w:rFonts w:ascii="Helvetica Neue" w:eastAsia="Times New Roman" w:hAnsi="Helvetica Neue" w:cstheme="minorHAnsi"/>
-          <w:color w:val="333333"/>
-          <w:sz w:val="26"/>
-          <w:szCs w:val="26"/>
-        </w:rPr>
-        <w:t>Although we have had a short period of time (</w:t>
-      </w:r>
-      <w:r>
-        <w:rPr>
-          <w:rFonts w:ascii="Helvetica Neue" w:eastAsia="Times New Roman" w:hAnsi="Helvetica Neue" w:cstheme="minorHAnsi"/>
-          <w:color w:val="333333"/>
-          <w:sz w:val="26"/>
-          <w:szCs w:val="26"/>
-        </w:rPr>
-        <w:t xml:space="preserve">approximately </w:t>
-      </w:r>
-      <w:r>
-        <w:rPr>
-          <w:rFonts w:ascii="Helvetica Neue" w:eastAsia="Times New Roman" w:hAnsi="Helvetica Neue" w:cstheme="minorHAnsi"/>
-          <w:color w:val="333333"/>
-          <w:sz w:val="26"/>
-          <w:szCs w:val="26"/>
-        </w:rPr>
-        <w:t xml:space="preserve">7 days) at which no commit was made, </w:t>
-      </w:r>
-      <w:proofErr w:type="gramStart"/>
-      <w:r>
-        <w:rPr>
-          <w:rFonts w:ascii="Helvetica Neue" w:eastAsia="Times New Roman" w:hAnsi="Helvetica Neue" w:cstheme="minorHAnsi"/>
-          <w:color w:val="333333"/>
-          <w:sz w:val="26"/>
-          <w:szCs w:val="26"/>
-        </w:rPr>
-        <w:t>overall</w:t>
-      </w:r>
-      <w:proofErr w:type="gramEnd"/>
-      <w:r>
-        <w:rPr>
-          <w:rFonts w:ascii="Helvetica Neue" w:eastAsia="Times New Roman" w:hAnsi="Helvetica Neue" w:cstheme="minorHAnsi"/>
-          <w:color w:val="333333"/>
-          <w:sz w:val="26"/>
-          <w:szCs w:val="26"/>
-        </w:rPr>
-        <w:t xml:space="preserve"> </w:t>
-      </w:r>
-      <w:r>
-        <w:rPr>
-          <w:rFonts w:ascii="Helvetica Neue" w:eastAsia="Times New Roman" w:hAnsi="Helvetica Neue" w:cstheme="minorHAnsi"/>
-          <w:color w:val="333333"/>
-          <w:sz w:val="26"/>
-          <w:szCs w:val="26"/>
-        </w:rPr>
-        <w:t>w</w:t>
-      </w:r>
-      <w:r>
-        <w:rPr>
-          <w:rFonts w:ascii="Helvetica Neue" w:eastAsia="Times New Roman" w:hAnsi="Helvetica Neue" w:cstheme="minorHAnsi"/>
-          <w:color w:val="333333"/>
-          <w:sz w:val="26"/>
-          <w:szCs w:val="26"/>
-        </w:rPr>
-        <w:t>e</w:t>
-      </w:r>
-      <w:r>
-        <w:rPr>
-          <w:rFonts w:ascii="Helvetica Neue" w:eastAsia="Times New Roman" w:hAnsi="Helvetica Neue" w:cstheme="minorHAnsi"/>
-          <w:color w:val="333333"/>
-          <w:sz w:val="26"/>
-          <w:szCs w:val="26"/>
-        </w:rPr>
-        <w:t xml:space="preserve"> have</w:t>
-      </w:r>
-      <w:r>
-        <w:rPr>
-          <w:rFonts w:ascii="Helvetica Neue" w:eastAsia="Times New Roman" w:hAnsi="Helvetica Neue" w:cstheme="minorHAnsi"/>
-          <w:color w:val="333333"/>
-          <w:sz w:val="26"/>
-          <w:szCs w:val="26"/>
-        </w:rPr>
-        <w:t xml:space="preserve"> committed regularly</w:t>
-      </w:r>
-      <w:r>
-        <w:rPr>
-          <w:rFonts w:ascii="Helvetica Neue" w:eastAsia="Times New Roman" w:hAnsi="Helvetica Neue" w:cstheme="minorHAnsi"/>
-          <w:color w:val="333333"/>
-          <w:sz w:val="26"/>
-          <w:szCs w:val="26"/>
-          <w:lang w:val="en-US"/>
-        </w:rPr>
-        <w:t xml:space="preserve"> throughout our development</w:t>
-      </w:r>
-      <w:r>
-        <w:rPr>
-          <w:rFonts w:ascii="Helvetica Neue" w:eastAsia="Times New Roman" w:hAnsi="Helvetica Neue" w:cstheme="minorHAnsi"/>
-          <w:color w:val="333333"/>
-          <w:sz w:val="26"/>
-          <w:szCs w:val="26"/>
-          <w:lang w:val="en-US"/>
-        </w:rPr>
-        <w:t xml:space="preserve"> since Sprint 1</w:t>
-      </w:r>
-      <w:r>
-        <w:rPr>
-          <w:rFonts w:ascii="Helvetica Neue" w:eastAsia="Times New Roman" w:hAnsi="Helvetica Neue" w:cstheme="minorHAnsi" w:hint="eastAsia"/>
-          <w:color w:val="333333"/>
-          <w:sz w:val="26"/>
-          <w:szCs w:val="26"/>
-        </w:rPr>
-        <w:t>.</w:t>
-      </w:r>
-      <w:r>
-        <w:rPr>
-          <w:rFonts w:ascii="Helvetica Neue" w:eastAsia="Times New Roman" w:hAnsi="Helvetica Neue" w:cstheme="minorHAnsi"/>
-          <w:color w:val="333333"/>
-          <w:sz w:val="26"/>
-          <w:szCs w:val="26"/>
-        </w:rPr>
-        <w:t xml:space="preserve"> At the time of writing we have 247 commits in total in the development branch.</w:t>
-      </w:r>
-    </w:p>
-    <w:p>
-      <w:pPr>
-        <w:shd w:val="clear" w:color="auto" w:fill="FFFFFF"/>
-        <w:spacing w:before="100" w:beforeAutospacing="1" w:after="100" w:afterAutospacing="1" w:line="276" w:lineRule="auto"/>
-        <w:rPr>
-          <w:rFonts w:ascii="Helvetica Neue" w:eastAsia="Times New Roman" w:hAnsi="Helvetica Neue" w:cstheme="minorHAnsi"/>
-          <w:color w:val="333333"/>
-          <w:sz w:val="26"/>
-          <w:szCs w:val="26"/>
-        </w:rPr>
-      </w:pPr>
-    </w:p>
-    <w:p>
-      <w:pPr>
-        <w:shd w:val="clear" w:color="auto" w:fill="FFFFFF"/>
-        <w:spacing w:before="100" w:beforeAutospacing="1" w:after="100" w:afterAutospacing="1" w:line="276" w:lineRule="auto"/>
-        <w:rPr>
-          <w:rFonts w:ascii="Helvetica Neue" w:eastAsia="Times New Roman" w:hAnsi="Helvetica Neue" w:cstheme="minorHAnsi"/>
-          <w:color w:val="333333"/>
-          <w:sz w:val="26"/>
-          <w:szCs w:val="26"/>
-        </w:rPr>
-      </w:pPr>
-    </w:p>
-    <w:p>
-      <w:pPr>
-        <w:shd w:val="clear" w:color="auto" w:fill="FFFFFF"/>
-        <w:spacing w:before="100" w:beforeAutospacing="1" w:after="100" w:afterAutospacing="1" w:line="276" w:lineRule="auto"/>
-        <w:rPr>
-          <w:rFonts w:ascii="Helvetica Neue" w:eastAsia="Times New Roman" w:hAnsi="Helvetica Neue" w:cstheme="minorHAnsi"/>
-          <w:color w:val="333333"/>
-          <w:sz w:val="26"/>
-          <w:szCs w:val="26"/>
-        </w:rPr>
-      </w:pPr>
-    </w:p>
-    <w:p>
-      <w:pPr>
-        <w:shd w:val="clear" w:color="auto" w:fill="FFFFFF"/>
-        <w:spacing w:before="100" w:beforeAutospacing="1" w:after="100" w:afterAutospacing="1" w:line="276" w:lineRule="auto"/>
-        <w:rPr>
-          <w:rFonts w:ascii="Helvetica Neue" w:eastAsia="Times New Roman" w:hAnsi="Helvetica Neue" w:cstheme="minorHAnsi"/>
-          <w:color w:val="333333"/>
-          <w:sz w:val="26"/>
-          <w:szCs w:val="26"/>
-        </w:rPr>
-      </w:pPr>
-    </w:p>
-    <w:p>
-      <w:pPr>
-        <w:shd w:val="clear" w:color="auto" w:fill="FFFFFF"/>
-        <w:spacing w:before="100" w:beforeAutospacing="1" w:after="100" w:afterAutospacing="1" w:line="276" w:lineRule="auto"/>
-        <w:rPr>
-          <w:rFonts w:ascii="Helvetica Neue" w:eastAsia="Times New Roman" w:hAnsi="Helvetica Neue" w:cstheme="minorHAnsi"/>
-          <w:color w:val="333333"/>
-          <w:sz w:val="26"/>
-          <w:szCs w:val="26"/>
-        </w:rPr>
-      </w:pPr>
-    </w:p>
-    <w:p>
-      <w:pPr>
-        <w:shd w:val="clear" w:color="auto" w:fill="FFFFFF"/>
-        <w:spacing w:before="100" w:beforeAutospacing="1" w:after="100" w:afterAutospacing="1" w:line="276" w:lineRule="auto"/>
-        <w:rPr>
-          <w:rFonts w:ascii="Helvetica Neue" w:eastAsia="Times New Roman" w:hAnsi="Helvetica Neue" w:cstheme="minorHAnsi"/>
-          <w:color w:val="333333"/>
-          <w:sz w:val="26"/>
-          <w:szCs w:val="26"/>
-        </w:rPr>
-      </w:pPr>
-    </w:p>
-    <w:p>
-      <w:pPr>
-        <w:shd w:val="clear" w:color="auto" w:fill="FFFFFF"/>
-        <w:spacing w:before="100" w:beforeAutospacing="1" w:after="100" w:afterAutospacing="1" w:line="276" w:lineRule="auto"/>
-        <w:rPr>
-          <w:rFonts w:ascii="Helvetica Neue" w:eastAsia="Times New Roman" w:hAnsi="Helvetica Neue" w:cstheme="minorHAnsi"/>
-          <w:color w:val="333333"/>
-          <w:sz w:val="26"/>
-          <w:szCs w:val="26"/>
-        </w:rPr>
-      </w:pPr>
-    </w:p>
-    <w:p>
-      <w:pPr>
-        <w:shd w:val="clear" w:color="auto" w:fill="FFFFFF"/>
-        <w:spacing w:before="100" w:beforeAutospacing="1" w:after="100" w:afterAutospacing="1" w:line="276" w:lineRule="auto"/>
-        <w:rPr>
-          <w:rFonts w:ascii="Helvetica Neue" w:eastAsia="Times New Roman" w:hAnsi="Helvetica Neue" w:cstheme="minorHAnsi"/>
-          <w:color w:val="333333"/>
-          <w:sz w:val="26"/>
-          <w:szCs w:val="26"/>
-        </w:rPr>
-      </w:pPr>
-    </w:p>
-    <w:p>
-      <w:pPr>
-        <w:shd w:val="clear" w:color="auto" w:fill="FFFFFF"/>
-        <w:spacing w:before="100" w:beforeAutospacing="1" w:after="100" w:afterAutospacing="1" w:line="276" w:lineRule="auto"/>
-        <w:rPr>
-          <w:rFonts w:ascii="Helvetica Neue" w:eastAsia="Times New Roman" w:hAnsi="Helvetica Neue" w:cstheme="minorHAnsi"/>
-          <w:color w:val="333333"/>
-          <w:sz w:val="26"/>
-          <w:szCs w:val="26"/>
-        </w:rPr>
-      </w:pPr>
-    </w:p>
-    <w:p>
-      <w:pPr>
-        <w:shd w:val="clear" w:color="auto" w:fill="FFFFFF"/>
-        <w:spacing w:before="100" w:beforeAutospacing="1" w:after="100" w:afterAutospacing="1" w:line="276" w:lineRule="auto"/>
+      </w:pPr>
+      <w:r>
         <w:rPr>
           <w:rFonts w:ascii="Helvetica Neue" w:eastAsia="Times New Roman" w:hAnsi="Helvetica Neue" w:cstheme="minorHAnsi"/>
           <w:b/>
@@ -2129,7 +2554,9 @@
           <w:sz w:val="44"/>
           <w:szCs w:val="44"/>
         </w:rPr>
-      </w:pPr>
+        <w:lastRenderedPageBreak/>
+        <w:t>S</w:t>
+      </w:r>
       <w:r>
         <w:rPr>
           <w:rFonts w:ascii="Helvetica Neue" w:eastAsia="Times New Roman" w:hAnsi="Helvetica Neue" w:cstheme="minorHAnsi"/>
@@ -2139,9 +2566,370 @@
           <w:sz w:val="44"/>
           <w:szCs w:val="44"/>
         </w:rPr>
-        <w:lastRenderedPageBreak/>
-        <w:t>S</w:t>
-      </w:r>
+        <w:t>crum Process</w:t>
+      </w:r>
+    </w:p>
+    <w:p>
+      <w:pPr>
+        <w:shd w:val="clear" w:color="auto" w:fill="FFFFFF"/>
+        <w:spacing w:before="100" w:beforeAutospacing="1" w:after="100" w:afterAutospacing="1" w:line="276" w:lineRule="auto"/>
+        <w:rPr>
+          <w:rFonts w:ascii="Helvetica Neue" w:eastAsia="Times New Roman" w:hAnsi="Helvetica Neue" w:cstheme="minorHAnsi"/>
+          <w:color w:val="333333"/>
+          <w:sz w:val="26"/>
+          <w:szCs w:val="26"/>
+        </w:rPr>
+      </w:pPr>
+      <w:r>
+        <w:rPr>
+          <w:rFonts w:ascii="Helvetica Neue" w:eastAsia="Times New Roman" w:hAnsi="Helvetica Neue" w:cstheme="minorHAnsi"/>
+          <w:color w:val="333333"/>
+          <w:sz w:val="26"/>
+          <w:szCs w:val="26"/>
+        </w:rPr>
+        <w:t xml:space="preserve">Our scrum process followed the traditional scrum framework based off the Scrum Guide. It included multiple sprint artifacts, as well as maintaining our product backlog and multiple standups every week. </w:t>
+      </w:r>
+    </w:p>
+    <w:p>
+      <w:pPr>
+        <w:shd w:val="clear" w:color="auto" w:fill="FFFFFF"/>
+        <w:spacing w:before="100" w:beforeAutospacing="1" w:after="100" w:afterAutospacing="1" w:line="276" w:lineRule="auto"/>
+        <w:rPr>
+          <w:rFonts w:ascii="Helvetica Neue" w:eastAsia="Times New Roman" w:hAnsi="Helvetica Neue" w:cstheme="minorHAnsi"/>
+          <w:color w:val="333333"/>
+          <w:sz w:val="26"/>
+          <w:szCs w:val="26"/>
+        </w:rPr>
+      </w:pPr>
+      <w:r>
+        <w:rPr>
+          <w:rFonts w:ascii="Helvetica Neue" w:eastAsia="Times New Roman" w:hAnsi="Helvetica Neue" w:cstheme="minorHAnsi"/>
+          <w:color w:val="333333"/>
+          <w:sz w:val="26"/>
+          <w:szCs w:val="26"/>
+        </w:rPr>
+        <w:t>We began by assigning roles to each member of the group. Please note that we were all on the development team and we were also 2 members short.</w:t>
+      </w:r>
+    </w:p>
+    <w:p>
+      <w:pPr>
+        <w:pStyle w:val="ListParagraph"/>
+        <w:numPr>
+          <w:ilvl w:val="0"/>
+          <w:numId w:val="6"/>
+        </w:numPr>
+        <w:shd w:val="clear" w:color="auto" w:fill="FFFFFF"/>
+        <w:spacing w:before="100" w:beforeAutospacing="1" w:after="100" w:afterAutospacing="1" w:line="276" w:lineRule="auto"/>
+        <w:rPr>
+          <w:rFonts w:ascii="Helvetica Neue" w:eastAsia="Times New Roman" w:hAnsi="Helvetica Neue" w:cstheme="minorHAnsi"/>
+          <w:color w:val="333333"/>
+          <w:sz w:val="26"/>
+          <w:szCs w:val="26"/>
+        </w:rPr>
+      </w:pPr>
+      <w:r>
+        <w:rPr>
+          <w:rFonts w:ascii="Helvetica Neue" w:eastAsia="Times New Roman" w:hAnsi="Helvetica Neue" w:cstheme="minorHAnsi"/>
+          <w:color w:val="333333"/>
+          <w:sz w:val="26"/>
+          <w:szCs w:val="26"/>
+        </w:rPr>
+        <w:t>Scrum Master: Midori</w:t>
+      </w:r>
+    </w:p>
+    <w:p>
+      <w:pPr>
+        <w:pStyle w:val="ListParagraph"/>
+        <w:numPr>
+          <w:ilvl w:val="0"/>
+          <w:numId w:val="6"/>
+        </w:numPr>
+        <w:shd w:val="clear" w:color="auto" w:fill="FFFFFF"/>
+        <w:spacing w:before="100" w:beforeAutospacing="1" w:after="100" w:afterAutospacing="1" w:line="276" w:lineRule="auto"/>
+        <w:rPr>
+          <w:rFonts w:ascii="Helvetica Neue" w:eastAsia="Times New Roman" w:hAnsi="Helvetica Neue" w:cstheme="minorHAnsi"/>
+          <w:color w:val="333333"/>
+          <w:sz w:val="26"/>
+          <w:szCs w:val="26"/>
+        </w:rPr>
+      </w:pPr>
+      <w:r>
+        <w:rPr>
+          <w:rFonts w:ascii="Helvetica Neue" w:eastAsia="Times New Roman" w:hAnsi="Helvetica Neue" w:cstheme="minorHAnsi"/>
+          <w:color w:val="333333"/>
+          <w:sz w:val="26"/>
+          <w:szCs w:val="26"/>
+        </w:rPr>
+        <w:t>Development Team: Midori, Jason, Julian</w:t>
+      </w:r>
+    </w:p>
+    <w:p>
+      <w:pPr>
+        <w:pStyle w:val="ListParagraph"/>
+        <w:numPr>
+          <w:ilvl w:val="0"/>
+          <w:numId w:val="6"/>
+        </w:numPr>
+        <w:shd w:val="clear" w:color="auto" w:fill="FFFFFF"/>
+        <w:spacing w:before="100" w:beforeAutospacing="1" w:after="100" w:afterAutospacing="1" w:line="276" w:lineRule="auto"/>
+        <w:rPr>
+          <w:rFonts w:ascii="Helvetica Neue" w:eastAsia="Times New Roman" w:hAnsi="Helvetica Neue" w:cstheme="minorHAnsi"/>
+          <w:color w:val="333333"/>
+          <w:sz w:val="26"/>
+          <w:szCs w:val="26"/>
+        </w:rPr>
+      </w:pPr>
+      <w:r>
+        <w:rPr>
+          <w:rFonts w:ascii="Helvetica Neue" w:eastAsia="Times New Roman" w:hAnsi="Helvetica Neue" w:cstheme="minorHAnsi"/>
+          <w:color w:val="333333"/>
+          <w:sz w:val="26"/>
+          <w:szCs w:val="26"/>
+        </w:rPr>
+        <w:t>Product Owner: Jason</w:t>
+      </w:r>
+    </w:p>
+    <w:p>
+      <w:pPr>
+        <w:shd w:val="clear" w:color="auto" w:fill="FFFFFF"/>
+        <w:spacing w:before="100" w:beforeAutospacing="1" w:after="100" w:afterAutospacing="1" w:line="276" w:lineRule="auto"/>
+        <w:rPr>
+          <w:rFonts w:ascii="Helvetica Neue" w:eastAsia="Times New Roman" w:hAnsi="Helvetica Neue" w:cstheme="minorHAnsi"/>
+          <w:color w:val="333333"/>
+          <w:sz w:val="26"/>
+          <w:szCs w:val="26"/>
+        </w:rPr>
+      </w:pPr>
+      <w:r>
+        <w:rPr>
+          <w:rFonts w:ascii="Helvetica Neue" w:eastAsia="Times New Roman" w:hAnsi="Helvetica Neue" w:cstheme="minorHAnsi"/>
+          <w:color w:val="333333"/>
+          <w:sz w:val="26"/>
+          <w:szCs w:val="26"/>
+        </w:rPr>
+        <w:t>Following that, each milestone consisted of approximately 1 – 2 sprints which were broken down into:</w:t>
+      </w:r>
+    </w:p>
+    <w:p>
+      <w:pPr>
+        <w:pStyle w:val="ListParagraph"/>
+        <w:numPr>
+          <w:ilvl w:val="0"/>
+          <w:numId w:val="4"/>
+        </w:numPr>
+        <w:shd w:val="clear" w:color="auto" w:fill="FFFFFF"/>
+        <w:spacing w:before="100" w:beforeAutospacing="1" w:after="100" w:afterAutospacing="1" w:line="276" w:lineRule="auto"/>
+        <w:rPr>
+          <w:rFonts w:ascii="Helvetica Neue" w:eastAsia="Times New Roman" w:hAnsi="Helvetica Neue" w:cstheme="minorHAnsi"/>
+          <w:color w:val="333333"/>
+          <w:sz w:val="26"/>
+          <w:szCs w:val="26"/>
+        </w:rPr>
+      </w:pPr>
+      <w:r>
+        <w:rPr>
+          <w:rFonts w:ascii="Helvetica Neue" w:eastAsia="Times New Roman" w:hAnsi="Helvetica Neue" w:cstheme="minorHAnsi"/>
+          <w:color w:val="333333"/>
+          <w:sz w:val="26"/>
+          <w:szCs w:val="26"/>
+        </w:rPr>
+        <w:t>Sprint planning: We would plan what we were going to do throughout the sprint, prioritise the backlog and discuss each item within the development team</w:t>
+      </w:r>
+    </w:p>
+    <w:p>
+      <w:pPr>
+        <w:pStyle w:val="ListParagraph"/>
+        <w:numPr>
+          <w:ilvl w:val="0"/>
+          <w:numId w:val="4"/>
+        </w:numPr>
+        <w:shd w:val="clear" w:color="auto" w:fill="FFFFFF"/>
+        <w:spacing w:before="100" w:beforeAutospacing="1" w:after="100" w:afterAutospacing="1" w:line="276" w:lineRule="auto"/>
+        <w:rPr>
+          <w:rFonts w:ascii="Helvetica Neue" w:eastAsia="Times New Roman" w:hAnsi="Helvetica Neue" w:cstheme="minorHAnsi"/>
+          <w:color w:val="333333"/>
+          <w:sz w:val="26"/>
+          <w:szCs w:val="26"/>
+        </w:rPr>
+      </w:pPr>
+      <w:r>
+        <w:rPr>
+          <w:rFonts w:ascii="Helvetica Neue" w:eastAsia="Times New Roman" w:hAnsi="Helvetica Neue" w:cstheme="minorHAnsi"/>
+          <w:color w:val="333333"/>
+          <w:sz w:val="26"/>
+          <w:szCs w:val="26"/>
+        </w:rPr>
+        <w:t>Daily standups: Each week we would hold 3 standups to ensure everyone was on the same page. They were approximately 30mins in duration as we were only meeting 3 times a week instead of daily. We would ask the following questions each standup:</w:t>
+      </w:r>
+    </w:p>
+    <w:p>
+      <w:pPr>
+        <w:pStyle w:val="ListParagraph"/>
+        <w:numPr>
+          <w:ilvl w:val="1"/>
+          <w:numId w:val="4"/>
+        </w:numPr>
+        <w:shd w:val="clear" w:color="auto" w:fill="FFFFFF"/>
+        <w:spacing w:before="100" w:beforeAutospacing="1" w:after="100" w:afterAutospacing="1" w:line="276" w:lineRule="auto"/>
+        <w:rPr>
+          <w:rFonts w:ascii="Helvetica Neue" w:eastAsia="Times New Roman" w:hAnsi="Helvetica Neue" w:cstheme="minorHAnsi"/>
+          <w:color w:val="333333"/>
+          <w:sz w:val="26"/>
+          <w:szCs w:val="26"/>
+        </w:rPr>
+      </w:pPr>
+      <w:r>
+        <w:rPr>
+          <w:rFonts w:ascii="Helvetica Neue" w:eastAsia="Times New Roman" w:hAnsi="Helvetica Neue" w:cstheme="minorHAnsi"/>
+          <w:color w:val="333333"/>
+          <w:sz w:val="26"/>
+          <w:szCs w:val="26"/>
+        </w:rPr>
+        <w:t>What did I complete since our last standup?</w:t>
+      </w:r>
+    </w:p>
+    <w:p>
+      <w:pPr>
+        <w:pStyle w:val="ListParagraph"/>
+        <w:numPr>
+          <w:ilvl w:val="1"/>
+          <w:numId w:val="4"/>
+        </w:numPr>
+        <w:shd w:val="clear" w:color="auto" w:fill="FFFFFF"/>
+        <w:spacing w:before="100" w:beforeAutospacing="1" w:after="100" w:afterAutospacing="1" w:line="276" w:lineRule="auto"/>
+        <w:rPr>
+          <w:rFonts w:ascii="Helvetica Neue" w:eastAsia="Times New Roman" w:hAnsi="Helvetica Neue" w:cstheme="minorHAnsi"/>
+          <w:color w:val="333333"/>
+          <w:sz w:val="26"/>
+          <w:szCs w:val="26"/>
+        </w:rPr>
+      </w:pPr>
+      <w:r>
+        <w:rPr>
+          <w:rFonts w:ascii="Helvetica Neue" w:eastAsia="Times New Roman" w:hAnsi="Helvetica Neue" w:cstheme="minorHAnsi"/>
+          <w:color w:val="333333"/>
+          <w:sz w:val="26"/>
+          <w:szCs w:val="26"/>
+        </w:rPr>
+        <w:t>What will I work on until the next standup?</w:t>
+      </w:r>
+    </w:p>
+    <w:p>
+      <w:pPr>
+        <w:pStyle w:val="ListParagraph"/>
+        <w:numPr>
+          <w:ilvl w:val="1"/>
+          <w:numId w:val="4"/>
+        </w:numPr>
+        <w:shd w:val="clear" w:color="auto" w:fill="FFFFFF"/>
+        <w:spacing w:before="100" w:beforeAutospacing="1" w:after="100" w:afterAutospacing="1" w:line="276" w:lineRule="auto"/>
+        <w:rPr>
+          <w:rFonts w:ascii="Helvetica Neue" w:eastAsia="Times New Roman" w:hAnsi="Helvetica Neue" w:cstheme="minorHAnsi"/>
+          <w:color w:val="333333"/>
+          <w:sz w:val="26"/>
+          <w:szCs w:val="26"/>
+        </w:rPr>
+      </w:pPr>
+      <w:r>
+        <w:rPr>
+          <w:rFonts w:ascii="Helvetica Neue" w:eastAsia="Times New Roman" w:hAnsi="Helvetica Neue" w:cstheme="minorHAnsi"/>
+          <w:color w:val="333333"/>
+          <w:sz w:val="26"/>
+          <w:szCs w:val="26"/>
+        </w:rPr>
+        <w:t>Am I blocked by anything?</w:t>
+      </w:r>
+    </w:p>
+    <w:p>
+      <w:pPr>
+        <w:pStyle w:val="ListParagraph"/>
+        <w:numPr>
+          <w:ilvl w:val="0"/>
+          <w:numId w:val="4"/>
+        </w:numPr>
+        <w:shd w:val="clear" w:color="auto" w:fill="FFFFFF"/>
+        <w:spacing w:before="100" w:beforeAutospacing="1" w:after="100" w:afterAutospacing="1" w:line="276" w:lineRule="auto"/>
+        <w:rPr>
+          <w:rFonts w:ascii="Helvetica Neue" w:eastAsia="Times New Roman" w:hAnsi="Helvetica Neue" w:cstheme="minorHAnsi"/>
+          <w:color w:val="333333"/>
+          <w:sz w:val="26"/>
+          <w:szCs w:val="26"/>
+        </w:rPr>
+      </w:pPr>
+      <w:r>
+        <w:rPr>
+          <w:rFonts w:ascii="Helvetica Neue" w:eastAsia="Times New Roman" w:hAnsi="Helvetica Neue" w:cstheme="minorHAnsi"/>
+          <w:color w:val="333333"/>
+          <w:sz w:val="26"/>
+          <w:szCs w:val="26"/>
+        </w:rPr>
+        <w:t xml:space="preserve">Sprint review (during tutelab sessions): At the end of every sprint/milestone, we would showcase our progression to our tutor. We were able to celebrate our accomplishments and demonstrate our work so far live to the tutor. This was extremely useful to confirm what we had done to date, and </w:t>
+      </w:r>
+      <w:r>
+        <w:rPr>
+          <w:rFonts w:ascii="Helvetica Neue" w:eastAsia="Times New Roman" w:hAnsi="Helvetica Neue" w:cstheme="minorHAnsi"/>
+          <w:color w:val="333333"/>
+          <w:sz w:val="26"/>
+          <w:szCs w:val="26"/>
+        </w:rPr>
+        <w:t>get immediate feedback from the stakeholders (Mohamad)</w:t>
+      </w:r>
+    </w:p>
+    <w:p>
+      <w:pPr>
+        <w:pStyle w:val="ListParagraph"/>
+        <w:numPr>
+          <w:ilvl w:val="0"/>
+          <w:numId w:val="4"/>
+        </w:numPr>
+        <w:shd w:val="clear" w:color="auto" w:fill="FFFFFF"/>
+        <w:spacing w:before="100" w:beforeAutospacing="1" w:after="100" w:afterAutospacing="1" w:line="276" w:lineRule="auto"/>
+        <w:rPr>
+          <w:rFonts w:ascii="Helvetica Neue" w:eastAsia="Times New Roman" w:hAnsi="Helvetica Neue" w:cstheme="minorHAnsi"/>
+          <w:color w:val="333333"/>
+          <w:sz w:val="26"/>
+          <w:szCs w:val="26"/>
+        </w:rPr>
+      </w:pPr>
+      <w:r>
+        <w:rPr>
+          <w:rFonts w:ascii="Helvetica Neue" w:eastAsia="Times New Roman" w:hAnsi="Helvetica Neue" w:cstheme="minorHAnsi"/>
+          <w:color w:val="333333"/>
+          <w:sz w:val="26"/>
+          <w:szCs w:val="26"/>
+        </w:rPr>
+        <w:t>Retrospective:</w:t>
+      </w:r>
+      <w:r>
+        <w:rPr>
+          <w:rFonts w:ascii="Helvetica Neue" w:eastAsia="Times New Roman" w:hAnsi="Helvetica Neue" w:cstheme="minorHAnsi"/>
+          <w:color w:val="333333"/>
+          <w:sz w:val="26"/>
+          <w:szCs w:val="26"/>
+        </w:rPr>
+        <w:t xml:space="preserve"> The retro enabled us to determine what was working well and what was not. The consensus was that we were able to communicate effectively despite 2 of the members not actively contributing. However, we were not proactive in reaching out to those members earlier to provide support for them, and as a result inform our tutor. </w:t>
+      </w:r>
+      <w:r>
+        <w:rPr>
+          <w:rFonts w:ascii="Helvetica Neue" w:eastAsia="Times New Roman" w:hAnsi="Helvetica Neue" w:cstheme="minorHAnsi"/>
+          <w:color w:val="333333"/>
+          <w:sz w:val="26"/>
+          <w:szCs w:val="26"/>
+        </w:rPr>
+        <w:t>We developed our action plan every week, and this drove us towards agile development.</w:t>
+      </w:r>
+    </w:p>
+    <w:p>
+      <w:pPr>
+        <w:shd w:val="clear" w:color="auto" w:fill="FFFFFF"/>
+        <w:spacing w:before="100" w:beforeAutospacing="1" w:after="100" w:afterAutospacing="1" w:line="276" w:lineRule="auto"/>
+        <w:rPr>
+          <w:rFonts w:ascii="Helvetica Neue" w:eastAsia="Times New Roman" w:hAnsi="Helvetica Neue" w:cstheme="minorHAnsi"/>
+          <w:color w:val="333333"/>
+          <w:sz w:val="26"/>
+          <w:szCs w:val="26"/>
+        </w:rPr>
+      </w:pPr>
       <w:r>
         <w:rPr>
           <w:rFonts w:ascii="Helvetica Neue" w:eastAsia="Times New Roman" w:hAnsi="Helvetica Neue" w:cstheme="minorHAnsi"/>
@@ -2151,510 +2939,9 @@
           <w:sz w:val="44"/>
           <w:szCs w:val="44"/>
         </w:rPr>
-        <w:t>crum Process</w:t>
-      </w:r>
-    </w:p>
-    <w:p>
-      <w:pPr>
-        <w:shd w:val="clear" w:color="auto" w:fill="FFFFFF"/>
-        <w:spacing w:before="100" w:beforeAutospacing="1" w:after="100" w:afterAutospacing="1" w:line="276" w:lineRule="auto"/>
-        <w:rPr>
-          <w:rFonts w:ascii="Helvetica Neue" w:eastAsia="Times New Roman" w:hAnsi="Helvetica Neue" w:cstheme="minorHAnsi"/>
-          <w:color w:val="333333"/>
-          <w:sz w:val="26"/>
-          <w:szCs w:val="26"/>
-        </w:rPr>
-      </w:pPr>
-      <w:r>
-        <w:rPr>
-          <w:rFonts w:ascii="Helvetica Neue" w:eastAsia="Times New Roman" w:hAnsi="Helvetica Neue" w:cstheme="minorHAnsi"/>
-          <w:color w:val="333333"/>
-          <w:sz w:val="26"/>
-          <w:szCs w:val="26"/>
-        </w:rPr>
-        <w:t xml:space="preserve">Our scrum process followed the traditional scrum framework based off the Scrum Guide. It included multiple sprint artifacts, as well as maintaining our product backlog and multiple </w:t>
-      </w:r>
-      <w:proofErr w:type="spellStart"/>
-      <w:r>
-        <w:rPr>
-          <w:rFonts w:ascii="Helvetica Neue" w:eastAsia="Times New Roman" w:hAnsi="Helvetica Neue" w:cstheme="minorHAnsi"/>
-          <w:color w:val="333333"/>
-          <w:sz w:val="26"/>
-          <w:szCs w:val="26"/>
-        </w:rPr>
-        <w:t>standups</w:t>
-      </w:r>
-      <w:proofErr w:type="spellEnd"/>
-      <w:r>
-        <w:rPr>
-          <w:rFonts w:ascii="Helvetica Neue" w:eastAsia="Times New Roman" w:hAnsi="Helvetica Neue" w:cstheme="minorHAnsi"/>
-          <w:color w:val="333333"/>
-          <w:sz w:val="26"/>
-          <w:szCs w:val="26"/>
-        </w:rPr>
-        <w:t xml:space="preserve"> every week. </w:t>
-      </w:r>
-    </w:p>
-    <w:p>
-      <w:pPr>
-        <w:shd w:val="clear" w:color="auto" w:fill="FFFFFF"/>
-        <w:spacing w:before="100" w:beforeAutospacing="1" w:after="100" w:afterAutospacing="1" w:line="276" w:lineRule="auto"/>
-        <w:rPr>
-          <w:rFonts w:ascii="Helvetica Neue" w:eastAsia="Times New Roman" w:hAnsi="Helvetica Neue" w:cstheme="minorHAnsi"/>
-          <w:color w:val="333333"/>
-          <w:sz w:val="26"/>
-          <w:szCs w:val="26"/>
-        </w:rPr>
-      </w:pPr>
-      <w:r>
-        <w:rPr>
-          <w:rFonts w:ascii="Helvetica Neue" w:eastAsia="Times New Roman" w:hAnsi="Helvetica Neue" w:cstheme="minorHAnsi"/>
-          <w:color w:val="333333"/>
-          <w:sz w:val="26"/>
-          <w:szCs w:val="26"/>
-        </w:rPr>
-        <w:t>We began by assigning roles to each member of the group. Please note that we were all on the development team and we were also 2 members short.</w:t>
-      </w:r>
-    </w:p>
-    <w:p>
-      <w:pPr>
-        <w:pStyle w:val="ListParagraph"/>
-        <w:numPr>
-          <w:ilvl w:val="0"/>
-          <w:numId w:val="6"/>
-        </w:numPr>
-        <w:shd w:val="clear" w:color="auto" w:fill="FFFFFF"/>
-        <w:spacing w:before="100" w:beforeAutospacing="1" w:after="100" w:afterAutospacing="1" w:line="276" w:lineRule="auto"/>
-        <w:rPr>
-          <w:rFonts w:ascii="Helvetica Neue" w:eastAsia="Times New Roman" w:hAnsi="Helvetica Neue" w:cstheme="minorHAnsi"/>
-          <w:color w:val="333333"/>
-          <w:sz w:val="26"/>
-          <w:szCs w:val="26"/>
-        </w:rPr>
-      </w:pPr>
-      <w:r>
-        <w:rPr>
-          <w:rFonts w:ascii="Helvetica Neue" w:eastAsia="Times New Roman" w:hAnsi="Helvetica Neue" w:cstheme="minorHAnsi"/>
-          <w:color w:val="333333"/>
-          <w:sz w:val="26"/>
-          <w:szCs w:val="26"/>
-        </w:rPr>
-        <w:t>Scrum Master: Midori</w:t>
-      </w:r>
-    </w:p>
-    <w:p>
-      <w:pPr>
-        <w:pStyle w:val="ListParagraph"/>
-        <w:numPr>
-          <w:ilvl w:val="0"/>
-          <w:numId w:val="6"/>
-        </w:numPr>
-        <w:shd w:val="clear" w:color="auto" w:fill="FFFFFF"/>
-        <w:spacing w:before="100" w:beforeAutospacing="1" w:after="100" w:afterAutospacing="1" w:line="276" w:lineRule="auto"/>
-        <w:rPr>
-          <w:rFonts w:ascii="Helvetica Neue" w:eastAsia="Times New Roman" w:hAnsi="Helvetica Neue" w:cstheme="minorHAnsi"/>
-          <w:color w:val="333333"/>
-          <w:sz w:val="26"/>
-          <w:szCs w:val="26"/>
-        </w:rPr>
-      </w:pPr>
-      <w:r>
-        <w:rPr>
-          <w:rFonts w:ascii="Helvetica Neue" w:eastAsia="Times New Roman" w:hAnsi="Helvetica Neue" w:cstheme="minorHAnsi"/>
-          <w:color w:val="333333"/>
-          <w:sz w:val="26"/>
-          <w:szCs w:val="26"/>
-        </w:rPr>
-        <w:t>Development Team: Midori, Jason, Julian</w:t>
-      </w:r>
-    </w:p>
-    <w:p>
-      <w:pPr>
-        <w:pStyle w:val="ListParagraph"/>
-        <w:numPr>
-          <w:ilvl w:val="0"/>
-          <w:numId w:val="6"/>
-        </w:numPr>
-        <w:shd w:val="clear" w:color="auto" w:fill="FFFFFF"/>
-        <w:spacing w:before="100" w:beforeAutospacing="1" w:after="100" w:afterAutospacing="1" w:line="276" w:lineRule="auto"/>
-        <w:rPr>
-          <w:rFonts w:ascii="Helvetica Neue" w:eastAsia="Times New Roman" w:hAnsi="Helvetica Neue" w:cstheme="minorHAnsi"/>
-          <w:color w:val="333333"/>
-          <w:sz w:val="26"/>
-          <w:szCs w:val="26"/>
-        </w:rPr>
-      </w:pPr>
-      <w:r>
-        <w:rPr>
-          <w:rFonts w:ascii="Helvetica Neue" w:eastAsia="Times New Roman" w:hAnsi="Helvetica Neue" w:cstheme="minorHAnsi"/>
-          <w:color w:val="333333"/>
-          <w:sz w:val="26"/>
-          <w:szCs w:val="26"/>
-        </w:rPr>
-        <w:t>Product Owner: Jason</w:t>
-      </w:r>
-    </w:p>
-    <w:p>
-      <w:pPr>
-        <w:shd w:val="clear" w:color="auto" w:fill="FFFFFF"/>
-        <w:spacing w:before="100" w:beforeAutospacing="1" w:after="100" w:afterAutospacing="1" w:line="276" w:lineRule="auto"/>
-        <w:rPr>
-          <w:rFonts w:ascii="Helvetica Neue" w:eastAsia="Times New Roman" w:hAnsi="Helvetica Neue" w:cstheme="minorHAnsi"/>
-          <w:color w:val="333333"/>
-          <w:sz w:val="26"/>
-          <w:szCs w:val="26"/>
-        </w:rPr>
-      </w:pPr>
-      <w:r>
-        <w:rPr>
-          <w:rFonts w:ascii="Helvetica Neue" w:eastAsia="Times New Roman" w:hAnsi="Helvetica Neue" w:cstheme="minorHAnsi"/>
-          <w:color w:val="333333"/>
-          <w:sz w:val="26"/>
-          <w:szCs w:val="26"/>
-        </w:rPr>
-        <w:t>Following that, each milestone consisted of approximately 1 – 2 sprints which were broken down into:</w:t>
-      </w:r>
-    </w:p>
-    <w:p>
-      <w:pPr>
-        <w:pStyle w:val="ListParagraph"/>
-        <w:numPr>
-          <w:ilvl w:val="0"/>
-          <w:numId w:val="4"/>
-        </w:numPr>
-        <w:shd w:val="clear" w:color="auto" w:fill="FFFFFF"/>
-        <w:spacing w:before="100" w:beforeAutospacing="1" w:after="100" w:afterAutospacing="1" w:line="276" w:lineRule="auto"/>
-        <w:rPr>
-          <w:rFonts w:ascii="Helvetica Neue" w:eastAsia="Times New Roman" w:hAnsi="Helvetica Neue" w:cstheme="minorHAnsi"/>
-          <w:color w:val="333333"/>
-          <w:sz w:val="26"/>
-          <w:szCs w:val="26"/>
-        </w:rPr>
-      </w:pPr>
-      <w:r>
-        <w:rPr>
-          <w:rFonts w:ascii="Helvetica Neue" w:eastAsia="Times New Roman" w:hAnsi="Helvetica Neue" w:cstheme="minorHAnsi"/>
-          <w:color w:val="333333"/>
-          <w:sz w:val="26"/>
-          <w:szCs w:val="26"/>
-        </w:rPr>
-        <w:t>Sprint planning: We would plan what we were going to do throughout the sprint, prioritise the backlog and discuss each item within the development team</w:t>
-      </w:r>
-    </w:p>
-    <w:p>
-      <w:pPr>
-        <w:pStyle w:val="ListParagraph"/>
-        <w:numPr>
-          <w:ilvl w:val="0"/>
-          <w:numId w:val="4"/>
-        </w:numPr>
-        <w:shd w:val="clear" w:color="auto" w:fill="FFFFFF"/>
-        <w:spacing w:before="100" w:beforeAutospacing="1" w:after="100" w:afterAutospacing="1" w:line="276" w:lineRule="auto"/>
-        <w:rPr>
-          <w:rFonts w:ascii="Helvetica Neue" w:eastAsia="Times New Roman" w:hAnsi="Helvetica Neue" w:cstheme="minorHAnsi"/>
-          <w:color w:val="333333"/>
-          <w:sz w:val="26"/>
-          <w:szCs w:val="26"/>
-        </w:rPr>
-      </w:pPr>
-      <w:r>
-        <w:rPr>
-          <w:rFonts w:ascii="Helvetica Neue" w:eastAsia="Times New Roman" w:hAnsi="Helvetica Neue" w:cstheme="minorHAnsi"/>
-          <w:color w:val="333333"/>
-          <w:sz w:val="26"/>
-          <w:szCs w:val="26"/>
-        </w:rPr>
-        <w:t xml:space="preserve">Daily </w:t>
-      </w:r>
-      <w:proofErr w:type="spellStart"/>
-      <w:r>
-        <w:rPr>
-          <w:rFonts w:ascii="Helvetica Neue" w:eastAsia="Times New Roman" w:hAnsi="Helvetica Neue" w:cstheme="minorHAnsi"/>
-          <w:color w:val="333333"/>
-          <w:sz w:val="26"/>
-          <w:szCs w:val="26"/>
-        </w:rPr>
-        <w:t>standups</w:t>
-      </w:r>
-      <w:proofErr w:type="spellEnd"/>
-      <w:r>
-        <w:rPr>
-          <w:rFonts w:ascii="Helvetica Neue" w:eastAsia="Times New Roman" w:hAnsi="Helvetica Neue" w:cstheme="minorHAnsi"/>
-          <w:color w:val="333333"/>
-          <w:sz w:val="26"/>
-          <w:szCs w:val="26"/>
-        </w:rPr>
-        <w:t xml:space="preserve">: Each week we would hold 3 </w:t>
-      </w:r>
-      <w:proofErr w:type="spellStart"/>
-      <w:r>
-        <w:rPr>
-          <w:rFonts w:ascii="Helvetica Neue" w:eastAsia="Times New Roman" w:hAnsi="Helvetica Neue" w:cstheme="minorHAnsi"/>
-          <w:color w:val="333333"/>
-          <w:sz w:val="26"/>
-          <w:szCs w:val="26"/>
-        </w:rPr>
-        <w:t>standups</w:t>
-      </w:r>
-      <w:proofErr w:type="spellEnd"/>
-      <w:r>
-        <w:rPr>
-          <w:rFonts w:ascii="Helvetica Neue" w:eastAsia="Times New Roman" w:hAnsi="Helvetica Neue" w:cstheme="minorHAnsi"/>
-          <w:color w:val="333333"/>
-          <w:sz w:val="26"/>
-          <w:szCs w:val="26"/>
-        </w:rPr>
-        <w:t xml:space="preserve"> to ensure everyone was on the same page. They were approximately 30mins in duration as we were only meeting 3 times a week instead of daily. We would ask the following questions each </w:t>
-      </w:r>
-      <w:proofErr w:type="spellStart"/>
-      <w:r>
-        <w:rPr>
-          <w:rFonts w:ascii="Helvetica Neue" w:eastAsia="Times New Roman" w:hAnsi="Helvetica Neue" w:cstheme="minorHAnsi"/>
-          <w:color w:val="333333"/>
-          <w:sz w:val="26"/>
-          <w:szCs w:val="26"/>
-        </w:rPr>
-        <w:t>standup</w:t>
-      </w:r>
-      <w:proofErr w:type="spellEnd"/>
-      <w:r>
-        <w:rPr>
-          <w:rFonts w:ascii="Helvetica Neue" w:eastAsia="Times New Roman" w:hAnsi="Helvetica Neue" w:cstheme="minorHAnsi"/>
-          <w:color w:val="333333"/>
-          <w:sz w:val="26"/>
-          <w:szCs w:val="26"/>
-        </w:rPr>
-        <w:t>:</w:t>
-      </w:r>
-    </w:p>
-    <w:p>
-      <w:pPr>
-        <w:pStyle w:val="ListParagraph"/>
-        <w:numPr>
-          <w:ilvl w:val="1"/>
-          <w:numId w:val="4"/>
-        </w:numPr>
-        <w:shd w:val="clear" w:color="auto" w:fill="FFFFFF"/>
-        <w:spacing w:before="100" w:beforeAutospacing="1" w:after="100" w:afterAutospacing="1" w:line="276" w:lineRule="auto"/>
-        <w:rPr>
-          <w:rFonts w:ascii="Helvetica Neue" w:eastAsia="Times New Roman" w:hAnsi="Helvetica Neue" w:cstheme="minorHAnsi"/>
-          <w:color w:val="333333"/>
-          <w:sz w:val="26"/>
-          <w:szCs w:val="26"/>
-        </w:rPr>
-      </w:pPr>
-      <w:r>
-        <w:rPr>
-          <w:rFonts w:ascii="Helvetica Neue" w:eastAsia="Times New Roman" w:hAnsi="Helvetica Neue" w:cstheme="minorHAnsi"/>
-          <w:color w:val="333333"/>
-          <w:sz w:val="26"/>
-          <w:szCs w:val="26"/>
-        </w:rPr>
-        <w:t xml:space="preserve">What did I complete since our last </w:t>
-      </w:r>
-      <w:proofErr w:type="spellStart"/>
-      <w:r>
-        <w:rPr>
-          <w:rFonts w:ascii="Helvetica Neue" w:eastAsia="Times New Roman" w:hAnsi="Helvetica Neue" w:cstheme="minorHAnsi"/>
-          <w:color w:val="333333"/>
-          <w:sz w:val="26"/>
-          <w:szCs w:val="26"/>
-        </w:rPr>
-        <w:t>standup</w:t>
-      </w:r>
-      <w:proofErr w:type="spellEnd"/>
-      <w:r>
-        <w:rPr>
-          <w:rFonts w:ascii="Helvetica Neue" w:eastAsia="Times New Roman" w:hAnsi="Helvetica Neue" w:cstheme="minorHAnsi"/>
-          <w:color w:val="333333"/>
-          <w:sz w:val="26"/>
-          <w:szCs w:val="26"/>
-        </w:rPr>
-        <w:t>?</w:t>
-      </w:r>
-    </w:p>
-    <w:p>
-      <w:pPr>
-        <w:pStyle w:val="ListParagraph"/>
-        <w:numPr>
-          <w:ilvl w:val="1"/>
-          <w:numId w:val="4"/>
-        </w:numPr>
-        <w:shd w:val="clear" w:color="auto" w:fill="FFFFFF"/>
-        <w:spacing w:before="100" w:beforeAutospacing="1" w:after="100" w:afterAutospacing="1" w:line="276" w:lineRule="auto"/>
-        <w:rPr>
-          <w:rFonts w:ascii="Helvetica Neue" w:eastAsia="Times New Roman" w:hAnsi="Helvetica Neue" w:cstheme="minorHAnsi"/>
-          <w:color w:val="333333"/>
-          <w:sz w:val="26"/>
-          <w:szCs w:val="26"/>
-        </w:rPr>
-      </w:pPr>
-      <w:r>
-        <w:rPr>
-          <w:rFonts w:ascii="Helvetica Neue" w:eastAsia="Times New Roman" w:hAnsi="Helvetica Neue" w:cstheme="minorHAnsi"/>
-          <w:color w:val="333333"/>
-          <w:sz w:val="26"/>
-          <w:szCs w:val="26"/>
-        </w:rPr>
-        <w:t xml:space="preserve">What will I work on until the next </w:t>
-      </w:r>
-      <w:proofErr w:type="spellStart"/>
-      <w:r>
-        <w:rPr>
-          <w:rFonts w:ascii="Helvetica Neue" w:eastAsia="Times New Roman" w:hAnsi="Helvetica Neue" w:cstheme="minorHAnsi"/>
-          <w:color w:val="333333"/>
-          <w:sz w:val="26"/>
-          <w:szCs w:val="26"/>
-        </w:rPr>
-        <w:t>standup</w:t>
-      </w:r>
-      <w:proofErr w:type="spellEnd"/>
-      <w:r>
-        <w:rPr>
-          <w:rFonts w:ascii="Helvetica Neue" w:eastAsia="Times New Roman" w:hAnsi="Helvetica Neue" w:cstheme="minorHAnsi"/>
-          <w:color w:val="333333"/>
-          <w:sz w:val="26"/>
-          <w:szCs w:val="26"/>
-        </w:rPr>
-        <w:t>?</w:t>
-      </w:r>
-    </w:p>
-    <w:p>
-      <w:pPr>
-        <w:pStyle w:val="ListParagraph"/>
-        <w:numPr>
-          <w:ilvl w:val="1"/>
-          <w:numId w:val="4"/>
-        </w:numPr>
-        <w:shd w:val="clear" w:color="auto" w:fill="FFFFFF"/>
-        <w:spacing w:before="100" w:beforeAutospacing="1" w:after="100" w:afterAutospacing="1" w:line="276" w:lineRule="auto"/>
-        <w:rPr>
-          <w:rFonts w:ascii="Helvetica Neue" w:eastAsia="Times New Roman" w:hAnsi="Helvetica Neue" w:cstheme="minorHAnsi"/>
-          <w:color w:val="333333"/>
-          <w:sz w:val="26"/>
-          <w:szCs w:val="26"/>
-        </w:rPr>
-      </w:pPr>
-      <w:r>
-        <w:rPr>
-          <w:rFonts w:ascii="Helvetica Neue" w:eastAsia="Times New Roman" w:hAnsi="Helvetica Neue" w:cstheme="minorHAnsi"/>
-          <w:color w:val="333333"/>
-          <w:sz w:val="26"/>
-          <w:szCs w:val="26"/>
-        </w:rPr>
-        <w:t>Am I blocked by anything?</w:t>
-      </w:r>
-    </w:p>
-    <w:p>
-      <w:pPr>
-        <w:pStyle w:val="ListParagraph"/>
-        <w:numPr>
-          <w:ilvl w:val="0"/>
-          <w:numId w:val="4"/>
-        </w:numPr>
-        <w:shd w:val="clear" w:color="auto" w:fill="FFFFFF"/>
-        <w:spacing w:before="100" w:beforeAutospacing="1" w:after="100" w:afterAutospacing="1" w:line="276" w:lineRule="auto"/>
-        <w:rPr>
-          <w:rFonts w:ascii="Helvetica Neue" w:eastAsia="Times New Roman" w:hAnsi="Helvetica Neue" w:cstheme="minorHAnsi"/>
-          <w:color w:val="333333"/>
-          <w:sz w:val="26"/>
-          <w:szCs w:val="26"/>
-        </w:rPr>
-      </w:pPr>
-      <w:r>
-        <w:rPr>
-          <w:rFonts w:ascii="Helvetica Neue" w:eastAsia="Times New Roman" w:hAnsi="Helvetica Neue" w:cstheme="minorHAnsi"/>
-          <w:color w:val="333333"/>
-          <w:sz w:val="26"/>
-          <w:szCs w:val="26"/>
-        </w:rPr>
-        <w:t xml:space="preserve">Sprint review (during </w:t>
-      </w:r>
-      <w:proofErr w:type="spellStart"/>
-      <w:r>
-        <w:rPr>
-          <w:rFonts w:ascii="Helvetica Neue" w:eastAsia="Times New Roman" w:hAnsi="Helvetica Neue" w:cstheme="minorHAnsi"/>
-          <w:color w:val="333333"/>
-          <w:sz w:val="26"/>
-          <w:szCs w:val="26"/>
-        </w:rPr>
-        <w:t>tutelab</w:t>
-      </w:r>
-      <w:proofErr w:type="spellEnd"/>
-      <w:r>
-        <w:rPr>
-          <w:rFonts w:ascii="Helvetica Neue" w:eastAsia="Times New Roman" w:hAnsi="Helvetica Neue" w:cstheme="minorHAnsi"/>
-          <w:color w:val="333333"/>
-          <w:sz w:val="26"/>
-          <w:szCs w:val="26"/>
-        </w:rPr>
-        <w:t xml:space="preserve"> sessions): At the end of every sprint/milestone, we would showcase our progression to our tutor. We were able to celebrate our accomplishments and demonstrate our work so far live to the tutor. This was extremely useful to confirm what we had done to date, and </w:t>
-      </w:r>
-      <w:r>
-        <w:rPr>
-          <w:rFonts w:ascii="Helvetica Neue" w:eastAsia="Times New Roman" w:hAnsi="Helvetica Neue" w:cstheme="minorHAnsi"/>
-          <w:color w:val="333333"/>
-          <w:sz w:val="26"/>
-          <w:szCs w:val="26"/>
-        </w:rPr>
-        <w:t>get immediate feedback from the stakeholders (Mohamad)</w:t>
-      </w:r>
-    </w:p>
-    <w:p>
-      <w:pPr>
-        <w:pStyle w:val="ListParagraph"/>
-        <w:numPr>
-          <w:ilvl w:val="0"/>
-          <w:numId w:val="4"/>
-        </w:numPr>
-        <w:shd w:val="clear" w:color="auto" w:fill="FFFFFF"/>
-        <w:spacing w:before="100" w:beforeAutospacing="1" w:after="100" w:afterAutospacing="1" w:line="276" w:lineRule="auto"/>
-        <w:rPr>
-          <w:rFonts w:ascii="Helvetica Neue" w:eastAsia="Times New Roman" w:hAnsi="Helvetica Neue" w:cstheme="minorHAnsi"/>
-          <w:color w:val="333333"/>
-          <w:sz w:val="26"/>
-          <w:szCs w:val="26"/>
-        </w:rPr>
-      </w:pPr>
-      <w:r>
-        <w:rPr>
-          <w:rFonts w:ascii="Helvetica Neue" w:eastAsia="Times New Roman" w:hAnsi="Helvetica Neue" w:cstheme="minorHAnsi"/>
-          <w:color w:val="333333"/>
-          <w:sz w:val="26"/>
-          <w:szCs w:val="26"/>
-        </w:rPr>
-        <w:t>Retrospective:</w:t>
-      </w:r>
-      <w:r>
-        <w:rPr>
-          <w:rFonts w:ascii="Helvetica Neue" w:eastAsia="Times New Roman" w:hAnsi="Helvetica Neue" w:cstheme="minorHAnsi"/>
-          <w:color w:val="333333"/>
-          <w:sz w:val="26"/>
-          <w:szCs w:val="26"/>
-        </w:rPr>
-        <w:t xml:space="preserve"> The retro enabled us to determine what was working well and what was not. The consensus was that we were able to communicate effectively despite 2 of the members not actively contributing. However, we were not proactive in reaching out to those members earlier to provide support for them, and as a result inform our tutor. </w:t>
-      </w:r>
-      <w:r>
-        <w:rPr>
-          <w:rFonts w:ascii="Helvetica Neue" w:eastAsia="Times New Roman" w:hAnsi="Helvetica Neue" w:cstheme="minorHAnsi"/>
-          <w:color w:val="333333"/>
-          <w:sz w:val="26"/>
-          <w:szCs w:val="26"/>
-        </w:rPr>
-        <w:t>We developed our action plan every week, and this drove us towards agile development.</w:t>
-      </w:r>
-    </w:p>
-    <w:p>
-      <w:pPr>
-        <w:shd w:val="clear" w:color="auto" w:fill="FFFFFF"/>
-        <w:spacing w:before="100" w:beforeAutospacing="1" w:after="100" w:afterAutospacing="1" w:line="276" w:lineRule="auto"/>
-        <w:rPr>
-          <w:rFonts w:ascii="Helvetica Neue" w:eastAsia="Times New Roman" w:hAnsi="Helvetica Neue" w:cstheme="minorHAnsi"/>
-          <w:color w:val="333333"/>
-          <w:sz w:val="26"/>
-          <w:szCs w:val="26"/>
-        </w:rPr>
-      </w:pPr>
+        <w:lastRenderedPageBreak/>
+        <w:t>CI/CD</w:t>
+      </w:r>
       <w:r>
         <w:rPr>
           <w:rFonts w:ascii="Helvetica Neue" w:eastAsia="Times New Roman" w:hAnsi="Helvetica Neue" w:cstheme="minorHAnsi"/>
@@ -2664,18 +2951,6 @@
           <w:sz w:val="44"/>
           <w:szCs w:val="44"/>
         </w:rPr>
-        <w:lastRenderedPageBreak/>
-        <w:t>CI/CD</w:t>
-      </w:r>
-      <w:r>
-        <w:rPr>
-          <w:rFonts w:ascii="Helvetica Neue" w:eastAsia="Times New Roman" w:hAnsi="Helvetica Neue" w:cstheme="minorHAnsi"/>
-          <w:b/>
-          <w:bCs/>
-          <w:color w:val="2F5496" w:themeColor="accent1" w:themeShade="BF"/>
-          <w:sz w:val="44"/>
-          <w:szCs w:val="44"/>
-        </w:rPr>
         <w:t xml:space="preserve"> Pipeline</w:t>
       </w:r>
     </w:p>
@@ -2697,56 +2972,16 @@
           <w:sz w:val="26"/>
           <w:szCs w:val="26"/>
         </w:rPr>
-        <w:t xml:space="preserve">Our CI/CD pipeline is illustrated as follows. We used </w:t>
-      </w:r>
-      <w:proofErr w:type="spellStart"/>
-      <w:r>
-        <w:rPr>
-          <w:rFonts w:ascii="Helvetica Neue" w:eastAsia="Times New Roman" w:hAnsi="Helvetica Neue" w:cstheme="minorHAnsi"/>
-          <w:color w:val="333333"/>
-          <w:sz w:val="26"/>
-          <w:szCs w:val="26"/>
-        </w:rPr>
-        <w:t>CircleCI</w:t>
-      </w:r>
-      <w:proofErr w:type="spellEnd"/>
-      <w:r>
-        <w:rPr>
-          <w:rFonts w:ascii="Helvetica Neue" w:eastAsia="Times New Roman" w:hAnsi="Helvetica Neue" w:cstheme="minorHAnsi"/>
-          <w:color w:val="333333"/>
-          <w:sz w:val="26"/>
-          <w:szCs w:val="26"/>
-        </w:rPr>
-        <w:t xml:space="preserve"> for continuous integration; </w:t>
-      </w:r>
-      <w:r>
-        <w:rPr>
-          <w:rFonts w:ascii="Helvetica Neue" w:eastAsia="Times New Roman" w:hAnsi="Helvetica Neue" w:cstheme="minorHAnsi"/>
-          <w:color w:val="333333"/>
-          <w:sz w:val="26"/>
-          <w:szCs w:val="26"/>
-        </w:rPr>
-        <w:t xml:space="preserve">during implementation, any change in our source code pushed to our GitHub repository (i.e., to development and feature branches) triggers build and unit tests in the CI system. </w:t>
-      </w:r>
-      <w:proofErr w:type="spellStart"/>
-      <w:r>
-        <w:rPr>
-          <w:rFonts w:ascii="Helvetica Neue" w:eastAsia="Times New Roman" w:hAnsi="Helvetica Neue" w:cstheme="minorHAnsi"/>
-          <w:color w:val="333333"/>
-          <w:sz w:val="26"/>
-          <w:szCs w:val="26"/>
-        </w:rPr>
-        <w:t>CircleCI</w:t>
-      </w:r>
-      <w:proofErr w:type="spellEnd"/>
-      <w:r>
-        <w:rPr>
-          <w:rFonts w:ascii="Helvetica Neue" w:eastAsia="Times New Roman" w:hAnsi="Helvetica Neue" w:cstheme="minorHAnsi"/>
-          <w:color w:val="333333"/>
-          <w:sz w:val="26"/>
-          <w:szCs w:val="26"/>
-        </w:rPr>
-        <w:t xml:space="preserve"> then provides the result of the build such that the developers are notified whether or not any unit test has failed. In this way </w:t>
+        <w:t xml:space="preserve">Our CI/CD pipeline is illustrated as follows. We used CircleCI for continuous integration; </w:t>
+      </w:r>
+      <w:r>
+        <w:rPr>
+          <w:rFonts w:ascii="Helvetica Neue" w:eastAsia="Times New Roman" w:hAnsi="Helvetica Neue" w:cstheme="minorHAnsi"/>
+          <w:color w:val="333333"/>
+          <w:sz w:val="26"/>
+          <w:szCs w:val="26"/>
+        </w:rPr>
+        <w:t xml:space="preserve">during implementation, any change in our source code pushed to our GitHub repository (i.e., to development and feature branches) triggers build and unit tests in the CI system. CircleCI then provides the result of the build such that the developers are notified whether or not any unit test has failed. In this way </w:t>
       </w:r>
       <w:r>
         <w:rPr>
@@ -2785,38 +3020,7 @@
           <w:sz w:val="26"/>
           <w:szCs w:val="26"/>
         </w:rPr>
-        <w:t xml:space="preserve">In addition, the development steps should be extended such that continuous deployment is also possible. Our initial plan was to perform automated deployment to AWS through </w:t>
-      </w:r>
-      <w:proofErr w:type="spellStart"/>
-      <w:proofErr w:type="gramStart"/>
-      <w:r>
-        <w:rPr>
-          <w:rFonts w:ascii="Helvetica Neue" w:eastAsia="Times New Roman" w:hAnsi="Helvetica Neue" w:cstheme="minorHAnsi"/>
-          <w:color w:val="333333"/>
-          <w:sz w:val="26"/>
-          <w:szCs w:val="26"/>
-        </w:rPr>
-        <w:t>CircleCI</w:t>
-      </w:r>
-      <w:proofErr w:type="spellEnd"/>
-      <w:r>
-        <w:rPr>
-          <w:rFonts w:ascii="Helvetica Neue" w:eastAsia="Times New Roman" w:hAnsi="Helvetica Neue" w:cstheme="minorHAnsi"/>
-          <w:color w:val="333333"/>
-          <w:sz w:val="26"/>
-          <w:szCs w:val="26"/>
-        </w:rPr>
-        <w:t>,</w:t>
-      </w:r>
-      <w:proofErr w:type="gramEnd"/>
-      <w:r>
-        <w:rPr>
-          <w:rFonts w:ascii="Helvetica Neue" w:eastAsia="Times New Roman" w:hAnsi="Helvetica Neue" w:cstheme="minorHAnsi"/>
-          <w:color w:val="333333"/>
-          <w:sz w:val="26"/>
-          <w:szCs w:val="26"/>
-        </w:rPr>
-        <w:t xml:space="preserve"> however, it could not be achieved for this milestone and thus the project has been manually deployed.</w:t>
+        <w:t>In addition, the development steps should be extended such that continuous deployment is also possible. Our initial plan was to perform automated deployment to AWS through CircleCI, however, it could not be achieved for this milestone and thus the project has been manually deployed.</w:t>
       </w:r>
     </w:p>
     <w:p>

</xml_diff>